<commit_message>
Dry done, need git log and exceptions
</commit_message>
<xml_diff>
--- a/dry.docx
+++ b/dry.docx
@@ -7,8 +7,8 @@
         <w:bidi/>
         <w:jc w:val="center"/>
         <w:rPr>
-          <w:sz w:val="32"/>
-          <w:szCs w:val="32"/>
+          <w:sz w:val="48"/>
+          <w:szCs w:val="48"/>
           <w:rtl/>
           <w:lang w:val="en-US" w:bidi="he-IL"/>
         </w:rPr>
@@ -16,12 +16,48 @@
       <w:r>
         <w:rPr>
           <w:rFonts w:hint="cs"/>
-          <w:sz w:val="32"/>
-          <w:szCs w:val="32"/>
-          <w:rtl/>
-          <w:lang w:val="en-US" w:bidi="he-IL"/>
-        </w:rPr>
-        <w:t>{יבש 4}</w:t>
+          <w:sz w:val="48"/>
+          <w:szCs w:val="48"/>
+          <w:rtl/>
+          <w:lang w:val="en-US" w:bidi="he-IL"/>
+        </w:rPr>
+        <w:t>{</w:t>
+      </w:r>
+      <w:r>
+        <w:rPr>
+          <w:sz w:val="48"/>
+          <w:szCs w:val="48"/>
+          <w:lang w:val="en-US" w:bidi="he-IL"/>
+        </w:rPr>
+        <w:t xml:space="preserve"> </w:t>
+      </w:r>
+      <w:r>
+        <w:rPr>
+          <w:rFonts w:hint="cs"/>
+          <w:sz w:val="48"/>
+          <w:szCs w:val="48"/>
+          <w:rtl/>
+          <w:lang w:val="en-US" w:bidi="he-IL"/>
+        </w:rPr>
+        <w:t>יבש 4</w:t>
+      </w:r>
+      <w:r>
+        <w:rPr>
+          <w:sz w:val="48"/>
+          <w:szCs w:val="48"/>
+          <w:lang w:val="en-US" w:bidi="he-IL"/>
+        </w:rPr>
+        <w:t xml:space="preserve"> </w:t>
+      </w:r>
+      <w:r>
+        <w:rPr>
+          <w:rFonts w:hint="cs"/>
+          <w:sz w:val="48"/>
+          <w:szCs w:val="48"/>
+          <w:rtl/>
+          <w:lang w:val="en-US" w:bidi="he-IL"/>
+        </w:rPr>
+        <w:t>}</w:t>
       </w:r>
     </w:p>
     <w:p>
@@ -191,6 +227,19 @@
           <w:lang w:val="en-US" w:bidi="he-IL"/>
         </w:rPr>
         <w:t>4.1</w:t>
+      </w:r>
+      <w:r>
+        <w:rPr>
+          <w:rFonts w:hint="cs"/>
+          <w:b/>
+          <w:bCs/>
+          <w:sz w:val="24"/>
+          <w:szCs w:val="24"/>
+          <w:u w:val="single"/>
+          <w:rtl/>
+          <w:lang w:val="en-US" w:bidi="he-IL"/>
+        </w:rPr>
+        <w:t>:</w:t>
       </w:r>
     </w:p>
     <w:p>
@@ -361,8 +410,20 @@
           <w:rtl/>
           <w:lang w:val="en-US" w:bidi="he-IL"/>
         </w:rPr>
-        <w:lastRenderedPageBreak/>
         <w:t>4.2</w:t>
+      </w:r>
+      <w:r>
+        <w:rPr>
+          <w:rFonts w:hint="cs"/>
+          <w:b/>
+          <w:bCs/>
+          <w:sz w:val="24"/>
+          <w:szCs w:val="24"/>
+          <w:u w:val="single"/>
+          <w:rtl/>
+          <w:lang w:val="en-US" w:bidi="he-IL"/>
+        </w:rPr>
+        <w:t>:</w:t>
       </w:r>
     </w:p>
     <w:p>
@@ -412,8 +473,8 @@
         <w:tblLook w:val="04A0" w:firstRow="1" w:lastRow="0" w:firstColumn="1" w:lastColumn="0" w:noHBand="0" w:noVBand="1"/>
       </w:tblPr>
       <w:tblGrid>
-        <w:gridCol w:w="2064"/>
-        <w:gridCol w:w="6932"/>
+        <w:gridCol w:w="2063"/>
+        <w:gridCol w:w="6933"/>
       </w:tblGrid>
       <w:tr>
         <w:tc>
@@ -430,7 +491,6 @@
             <w:pPr>
               <w:bidi/>
               <w:rPr>
-                <w:rFonts w:hint="cs"/>
                 <w:sz w:val="24"/>
                 <w:szCs w:val="24"/>
                 <w:rtl/>
@@ -461,7 +521,6 @@
             <w:pPr>
               <w:bidi/>
               <w:rPr>
-                <w:rFonts w:hint="cs"/>
                 <w:sz w:val="24"/>
                 <w:szCs w:val="24"/>
                 <w:rtl/>
@@ -526,13 +585,128 @@
             <w:pPr>
               <w:bidi/>
               <w:rPr>
-                <w:rFonts w:hint="cs"/>
                 <w:sz w:val="24"/>
                 <w:szCs w:val="24"/>
                 <w:rtl/>
                 <w:lang w:val="en-US" w:bidi="he-IL"/>
               </w:rPr>
             </w:pPr>
+            <w:r>
+              <w:rPr>
+                <w:rFonts w:hint="cs"/>
+                <w:sz w:val="24"/>
+                <w:szCs w:val="24"/>
+                <w:rtl/>
+                <w:lang w:val="en-US" w:bidi="he-IL"/>
+              </w:rPr>
+              <w:t xml:space="preserve">כדי להפריד את הלוגיקה של יצירת עצמים לריצת המשחק, כמו </w:t>
+            </w:r>
+            <w:proofErr w:type="spellStart"/>
+            <w:r>
+              <w:rPr>
+                <w:sz w:val="24"/>
+                <w:szCs w:val="24"/>
+                <w:lang w:val="en-US" w:bidi="he-IL"/>
+              </w:rPr>
+              <w:t>players,events,monsters</w:t>
+            </w:r>
+            <w:proofErr w:type="spellEnd"/>
+            <w:r>
+              <w:rPr>
+                <w:rFonts w:hint="cs"/>
+                <w:sz w:val="24"/>
+                <w:szCs w:val="24"/>
+                <w:rtl/>
+                <w:lang w:val="en-US" w:bidi="he-IL"/>
+              </w:rPr>
+              <w:t xml:space="preserve"> ובדיקות </w:t>
+            </w:r>
+            <w:proofErr w:type="spellStart"/>
+            <w:r>
+              <w:rPr>
+                <w:rFonts w:hint="cs"/>
+                <w:sz w:val="24"/>
+                <w:szCs w:val="24"/>
+                <w:rtl/>
+                <w:lang w:val="en-US" w:bidi="he-IL"/>
+              </w:rPr>
+              <w:t>פורמטי</w:t>
+            </w:r>
+            <w:proofErr w:type="spellEnd"/>
+            <w:r>
+              <w:rPr>
+                <w:rFonts w:hint="cs"/>
+                <w:sz w:val="24"/>
+                <w:szCs w:val="24"/>
+                <w:rtl/>
+                <w:lang w:val="en-US" w:bidi="he-IL"/>
+              </w:rPr>
+              <w:t xml:space="preserve"> הקלט משאר המערכת, יצרנו מחלקה בשם </w:t>
+            </w:r>
+            <w:proofErr w:type="spellStart"/>
+            <w:r>
+              <w:rPr>
+                <w:sz w:val="24"/>
+                <w:szCs w:val="24"/>
+                <w:lang w:val="en-US" w:bidi="he-IL"/>
+              </w:rPr>
+              <w:t>ItemFactory</w:t>
+            </w:r>
+            <w:proofErr w:type="spellEnd"/>
+            <w:r>
+              <w:rPr>
+                <w:rFonts w:hint="cs"/>
+                <w:sz w:val="24"/>
+                <w:szCs w:val="24"/>
+                <w:rtl/>
+                <w:lang w:val="en-US" w:bidi="he-IL"/>
+              </w:rPr>
+              <w:t xml:space="preserve"> שיוצרת את כל העצמים האלה בעזרת מיפוי קלט לפונקציות (</w:t>
+            </w:r>
+            <w:proofErr w:type="spellStart"/>
+            <w:r>
+              <w:rPr>
+                <w:rFonts w:hint="cs"/>
+                <w:sz w:val="24"/>
+                <w:szCs w:val="24"/>
+                <w:rtl/>
+                <w:lang w:val="en-US" w:bidi="he-IL"/>
+              </w:rPr>
+              <w:t>למדות</w:t>
+            </w:r>
+            <w:proofErr w:type="spellEnd"/>
+            <w:r>
+              <w:rPr>
+                <w:rFonts w:hint="cs"/>
+                <w:sz w:val="24"/>
+                <w:szCs w:val="24"/>
+                <w:rtl/>
+                <w:lang w:val="en-US" w:bidi="he-IL"/>
+              </w:rPr>
+              <w:t xml:space="preserve">) שבונות את העצמים והרכיבים שלהם לפי </w:t>
+            </w:r>
+            <w:proofErr w:type="spellStart"/>
+            <w:r>
+              <w:rPr>
+                <w:rFonts w:hint="cs"/>
+                <w:sz w:val="24"/>
+                <w:szCs w:val="24"/>
+                <w:rtl/>
+                <w:lang w:val="en-US" w:bidi="he-IL"/>
+              </w:rPr>
+              <w:t>הספיסיפקציות</w:t>
+            </w:r>
+            <w:proofErr w:type="spellEnd"/>
+            <w:r>
+              <w:rPr>
+                <w:rFonts w:hint="cs"/>
+                <w:sz w:val="24"/>
+                <w:szCs w:val="24"/>
+                <w:rtl/>
+                <w:lang w:val="en-US" w:bidi="he-IL"/>
+              </w:rPr>
+              <w:t xml:space="preserve"> של הקלט.</w:t>
+            </w:r>
           </w:p>
         </w:tc>
       </w:tr>
@@ -551,7 +725,6 @@
             <w:pPr>
               <w:bidi/>
               <w:rPr>
-                <w:rFonts w:hint="cs"/>
                 <w:sz w:val="24"/>
                 <w:szCs w:val="24"/>
                 <w:rtl/>
@@ -582,13 +755,166 @@
             <w:pPr>
               <w:bidi/>
               <w:rPr>
-                <w:rFonts w:hint="cs"/>
                 <w:sz w:val="24"/>
                 <w:szCs w:val="24"/>
                 <w:rtl/>
                 <w:lang w:val="en-US" w:bidi="he-IL"/>
               </w:rPr>
             </w:pPr>
+            <w:r>
+              <w:rPr>
+                <w:rFonts w:hint="cs"/>
+                <w:sz w:val="24"/>
+                <w:szCs w:val="24"/>
+                <w:rtl/>
+                <w:lang w:val="en-US" w:bidi="he-IL"/>
+              </w:rPr>
+              <w:t xml:space="preserve">על מנת לממש את </w:t>
+            </w:r>
+            <w:r>
+              <w:rPr>
+                <w:sz w:val="24"/>
+                <w:szCs w:val="24"/>
+                <w:lang w:val="en-US" w:bidi="he-IL"/>
+              </w:rPr>
+              <w:t xml:space="preserve">Pack </w:t>
+            </w:r>
+            <w:r>
+              <w:rPr>
+                <w:rFonts w:hint="cs"/>
+                <w:sz w:val="24"/>
+                <w:szCs w:val="24"/>
+                <w:rtl/>
+                <w:lang w:val="en-US" w:bidi="he-IL"/>
+              </w:rPr>
+              <w:t xml:space="preserve"> בתור אוסף מפלצות, ירשנו מהמחלקה </w:t>
+            </w:r>
+            <w:r>
+              <w:rPr>
+                <w:sz w:val="24"/>
+                <w:szCs w:val="24"/>
+                <w:lang w:val="en-US" w:bidi="he-IL"/>
+              </w:rPr>
+              <w:t xml:space="preserve">monster </w:t>
+            </w:r>
+            <w:r>
+              <w:rPr>
+                <w:rFonts w:hint="cs"/>
+                <w:sz w:val="24"/>
+                <w:szCs w:val="24"/>
+                <w:rtl/>
+                <w:lang w:val="en-US" w:bidi="he-IL"/>
+              </w:rPr>
+              <w:t xml:space="preserve"> והוספנו </w:t>
+            </w:r>
+            <w:r>
+              <w:rPr>
+                <w:sz w:val="24"/>
+                <w:szCs w:val="24"/>
+                <w:lang w:val="en-US" w:bidi="he-IL"/>
+              </w:rPr>
+              <w:t>container</w:t>
+            </w:r>
+            <w:r>
+              <w:rPr>
+                <w:rFonts w:hint="cs"/>
+                <w:sz w:val="24"/>
+                <w:szCs w:val="24"/>
+                <w:rtl/>
+                <w:lang w:val="en-US" w:bidi="he-IL"/>
+              </w:rPr>
+              <w:t xml:space="preserve"> של </w:t>
+            </w:r>
+            <w:r>
+              <w:rPr>
+                <w:sz w:val="24"/>
+                <w:szCs w:val="24"/>
+                <w:lang w:val="en-US" w:bidi="he-IL"/>
+              </w:rPr>
+              <w:t>monsters</w:t>
+            </w:r>
+            <w:r>
+              <w:rPr>
+                <w:rFonts w:hint="cs"/>
+                <w:sz w:val="24"/>
+                <w:szCs w:val="24"/>
+                <w:rtl/>
+                <w:lang w:val="en-US" w:bidi="he-IL"/>
+              </w:rPr>
+              <w:t xml:space="preserve">. מה שזה מרשה לנו זה להתייחס ל </w:t>
+            </w:r>
+            <w:r>
+              <w:rPr>
+                <w:sz w:val="24"/>
+                <w:szCs w:val="24"/>
+                <w:lang w:val="en-US" w:bidi="he-IL"/>
+              </w:rPr>
+              <w:t>Pack</w:t>
+            </w:r>
+            <w:r>
+              <w:rPr>
+                <w:rFonts w:hint="cs"/>
+                <w:sz w:val="24"/>
+                <w:szCs w:val="24"/>
+                <w:rtl/>
+                <w:lang w:val="en-US" w:bidi="he-IL"/>
+              </w:rPr>
+              <w:t xml:space="preserve"> בתור מפלצת בתוך </w:t>
+            </w:r>
+            <w:r>
+              <w:rPr>
+                <w:sz w:val="24"/>
+                <w:szCs w:val="24"/>
+                <w:lang w:val="en-US" w:bidi="he-IL"/>
+              </w:rPr>
+              <w:t xml:space="preserve">encounter </w:t>
+            </w:r>
+            <w:r>
+              <w:rPr>
+                <w:rFonts w:hint="cs"/>
+                <w:sz w:val="24"/>
+                <w:szCs w:val="24"/>
+                <w:rtl/>
+                <w:lang w:val="en-US" w:bidi="he-IL"/>
+              </w:rPr>
+              <w:t xml:space="preserve"> כמו כל מפלצת אחרת דרך דריסת המתודות של </w:t>
+            </w:r>
+            <w:r>
+              <w:rPr>
+                <w:sz w:val="24"/>
+                <w:szCs w:val="24"/>
+                <w:lang w:val="en-US" w:bidi="he-IL"/>
+              </w:rPr>
+              <w:t xml:space="preserve">monster </w:t>
+            </w:r>
+            <w:r>
+              <w:rPr>
+                <w:rFonts w:hint="cs"/>
+                <w:sz w:val="24"/>
+                <w:szCs w:val="24"/>
+                <w:rtl/>
+                <w:lang w:val="en-US" w:bidi="he-IL"/>
+              </w:rPr>
+              <w:t xml:space="preserve"> בירושה והחלפתן בהתנהגות הדרושה ל </w:t>
+            </w:r>
+            <w:r>
+              <w:rPr>
+                <w:sz w:val="24"/>
+                <w:szCs w:val="24"/>
+                <w:lang w:val="en-US" w:bidi="he-IL"/>
+              </w:rPr>
+              <w:t>pack</w:t>
+            </w:r>
+            <w:r>
+              <w:rPr>
+                <w:rFonts w:hint="cs"/>
+                <w:sz w:val="24"/>
+                <w:szCs w:val="24"/>
+                <w:rtl/>
+                <w:lang w:val="en-US" w:bidi="he-IL"/>
+              </w:rPr>
+              <w:t>.</w:t>
+            </w:r>
           </w:p>
         </w:tc>
       </w:tr>
@@ -607,7 +933,6 @@
             <w:pPr>
               <w:bidi/>
               <w:rPr>
-                <w:rFonts w:hint="cs"/>
                 <w:sz w:val="24"/>
                 <w:szCs w:val="24"/>
                 <w:rtl/>
@@ -641,10 +966,177 @@
                 <w:rFonts w:hint="cs"/>
                 <w:sz w:val="24"/>
                 <w:szCs w:val="24"/>
-                <w:rtl/>
                 <w:lang w:val="en-US" w:bidi="he-IL"/>
               </w:rPr>
             </w:pPr>
+            <w:r>
+              <w:rPr>
+                <w:rFonts w:hint="cs"/>
+                <w:sz w:val="24"/>
+                <w:szCs w:val="24"/>
+                <w:rtl/>
+                <w:lang w:val="en-US" w:bidi="he-IL"/>
+              </w:rPr>
+              <w:t xml:space="preserve">כדי לייצא את הלוגיקה של </w:t>
+            </w:r>
+            <w:r>
+              <w:rPr>
+                <w:sz w:val="24"/>
+                <w:szCs w:val="24"/>
+                <w:lang w:val="en-US" w:bidi="he-IL"/>
+              </w:rPr>
+              <w:t xml:space="preserve">Job </w:t>
+            </w:r>
+            <w:r>
+              <w:rPr>
+                <w:rFonts w:hint="cs"/>
+                <w:sz w:val="24"/>
+                <w:szCs w:val="24"/>
+                <w:rtl/>
+                <w:lang w:val="en-US" w:bidi="he-IL"/>
+              </w:rPr>
+              <w:t xml:space="preserve"> ו:- </w:t>
+            </w:r>
+            <w:r>
+              <w:rPr>
+                <w:sz w:val="24"/>
+                <w:szCs w:val="24"/>
+                <w:lang w:val="en-US" w:bidi="he-IL"/>
+              </w:rPr>
+              <w:t>character</w:t>
+            </w:r>
+            <w:r>
+              <w:rPr>
+                <w:rFonts w:hint="cs"/>
+                <w:sz w:val="24"/>
+                <w:szCs w:val="24"/>
+                <w:rtl/>
+                <w:lang w:val="en-US" w:bidi="he-IL"/>
+              </w:rPr>
+              <w:t xml:space="preserve"> </w:t>
+            </w:r>
+            <w:r>
+              <w:rPr>
+                <w:rFonts w:hint="cs"/>
+                <w:sz w:val="24"/>
+                <w:szCs w:val="24"/>
+                <w:rtl/>
+                <w:lang w:val="en-US" w:bidi="he-IL"/>
+              </w:rPr>
+              <w:t xml:space="preserve">של שחקן, הוצאנו את זה לשתי מחלקות שמגדירות התנהגויות </w:t>
+            </w:r>
+            <w:proofErr w:type="spellStart"/>
+            <w:r>
+              <w:rPr>
+                <w:rFonts w:hint="cs"/>
+                <w:sz w:val="24"/>
+                <w:szCs w:val="24"/>
+                <w:rtl/>
+                <w:lang w:val="en-US" w:bidi="he-IL"/>
+              </w:rPr>
+              <w:t>מסויימות</w:t>
+            </w:r>
+            <w:proofErr w:type="spellEnd"/>
+            <w:r>
+              <w:rPr>
+                <w:rFonts w:hint="cs"/>
+                <w:sz w:val="24"/>
+                <w:szCs w:val="24"/>
+                <w:rtl/>
+                <w:lang w:val="en-US" w:bidi="he-IL"/>
+              </w:rPr>
+              <w:t xml:space="preserve"> תחת </w:t>
+            </w:r>
+            <w:r>
+              <w:rPr>
+                <w:sz w:val="24"/>
+                <w:szCs w:val="24"/>
+                <w:lang w:val="en-US" w:bidi="he-IL"/>
+              </w:rPr>
+              <w:t xml:space="preserve">Job </w:t>
+            </w:r>
+            <w:r>
+              <w:rPr>
+                <w:rFonts w:hint="cs"/>
+                <w:sz w:val="24"/>
+                <w:szCs w:val="24"/>
+                <w:rtl/>
+                <w:lang w:val="en-US" w:bidi="he-IL"/>
+              </w:rPr>
+              <w:t xml:space="preserve"> ו:- </w:t>
+            </w:r>
+            <w:r>
+              <w:rPr>
+                <w:sz w:val="24"/>
+                <w:szCs w:val="24"/>
+                <w:lang w:val="en-US" w:bidi="he-IL"/>
+              </w:rPr>
+              <w:t>character</w:t>
+            </w:r>
+            <w:r>
+              <w:rPr>
+                <w:rFonts w:hint="cs"/>
+                <w:sz w:val="24"/>
+                <w:szCs w:val="24"/>
+                <w:rtl/>
+                <w:lang w:val="en-US" w:bidi="he-IL"/>
+              </w:rPr>
+              <w:t xml:space="preserve"> </w:t>
+            </w:r>
+            <w:r>
+              <w:rPr>
+                <w:rFonts w:hint="cs"/>
+                <w:sz w:val="24"/>
+                <w:szCs w:val="24"/>
+                <w:rtl/>
+                <w:lang w:val="en-US" w:bidi="he-IL"/>
+              </w:rPr>
+              <w:t>כאלה ואחרים.</w:t>
+            </w:r>
+            <w:r>
+              <w:rPr>
+                <w:sz w:val="24"/>
+                <w:szCs w:val="24"/>
+                <w:lang w:val="en-US" w:bidi="he-IL"/>
+              </w:rPr>
+              <w:t xml:space="preserve"> </w:t>
+            </w:r>
+            <w:r>
+              <w:rPr>
+                <w:rFonts w:hint="cs"/>
+                <w:sz w:val="24"/>
+                <w:szCs w:val="24"/>
+                <w:rtl/>
+                <w:lang w:val="en-US" w:bidi="he-IL"/>
+              </w:rPr>
+              <w:t xml:space="preserve">כל שחקן מחזיק באובייקט של </w:t>
+            </w:r>
+            <w:r>
+              <w:rPr>
+                <w:sz w:val="24"/>
+                <w:szCs w:val="24"/>
+                <w:lang w:val="en-US" w:bidi="he-IL"/>
+              </w:rPr>
+              <w:t xml:space="preserve">job </w:t>
+            </w:r>
+            <w:r>
+              <w:rPr>
+                <w:rFonts w:hint="cs"/>
+                <w:sz w:val="24"/>
+                <w:szCs w:val="24"/>
+                <w:rtl/>
+                <w:lang w:val="en-US" w:bidi="he-IL"/>
+              </w:rPr>
+              <w:t xml:space="preserve">ואובייקט של </w:t>
+            </w:r>
+            <w:r>
+              <w:rPr>
+                <w:sz w:val="24"/>
+                <w:szCs w:val="24"/>
+                <w:lang w:val="en-US" w:bidi="he-IL"/>
+              </w:rPr>
+              <w:t>character</w:t>
+            </w:r>
           </w:p>
         </w:tc>
       </w:tr>
@@ -663,7 +1155,6 @@
             <w:pPr>
               <w:bidi/>
               <w:rPr>
-                <w:rFonts w:hint="cs"/>
                 <w:sz w:val="24"/>
                 <w:szCs w:val="24"/>
                 <w:rtl/>
@@ -694,13 +1185,244 @@
             <w:pPr>
               <w:bidi/>
               <w:rPr>
-                <w:rFonts w:hint="cs"/>
                 <w:sz w:val="24"/>
                 <w:szCs w:val="24"/>
                 <w:rtl/>
                 <w:lang w:val="en-US" w:bidi="he-IL"/>
               </w:rPr>
             </w:pPr>
+            <w:r>
+              <w:rPr>
+                <w:rFonts w:hint="cs"/>
+                <w:sz w:val="24"/>
+                <w:szCs w:val="24"/>
+                <w:rtl/>
+                <w:lang w:val="en-US" w:bidi="he-IL"/>
+              </w:rPr>
+              <w:t xml:space="preserve">התבקשנו לייצא את הלוגיקה של איך </w:t>
+            </w:r>
+            <w:r>
+              <w:rPr>
+                <w:sz w:val="24"/>
+                <w:szCs w:val="24"/>
+                <w:lang w:val="en-US" w:bidi="he-IL"/>
+              </w:rPr>
+              <w:t>events</w:t>
+            </w:r>
+            <w:r>
+              <w:rPr>
+                <w:rFonts w:hint="cs"/>
+                <w:sz w:val="24"/>
+                <w:szCs w:val="24"/>
+                <w:rtl/>
+                <w:lang w:val="en-US" w:bidi="he-IL"/>
+              </w:rPr>
+              <w:t xml:space="preserve"> שונים משפיעים על שחקנים. יחד עם התבנית של </w:t>
+            </w:r>
+            <w:r>
+              <w:rPr>
+                <w:sz w:val="24"/>
+                <w:szCs w:val="24"/>
+                <w:lang w:val="en-US" w:bidi="he-IL"/>
+              </w:rPr>
+              <w:t>strategy</w:t>
+            </w:r>
+            <w:r>
+              <w:rPr>
+                <w:rFonts w:hint="cs"/>
+                <w:sz w:val="24"/>
+                <w:szCs w:val="24"/>
+                <w:rtl/>
+                <w:lang w:val="en-US" w:bidi="he-IL"/>
+              </w:rPr>
+              <w:t>, יצרנו מחלקה</w:t>
+            </w:r>
+            <w:r>
+              <w:rPr>
+                <w:rFonts w:hint="cs"/>
+                <w:sz w:val="24"/>
+                <w:szCs w:val="24"/>
+                <w:rtl/>
+                <w:lang w:val="en-US" w:bidi="he-IL"/>
+              </w:rPr>
+              <w:t xml:space="preserve"> </w:t>
+            </w:r>
+            <w:proofErr w:type="spellStart"/>
+            <w:r>
+              <w:rPr>
+                <w:rFonts w:hint="cs"/>
+                <w:b/>
+                <w:bCs/>
+                <w:sz w:val="24"/>
+                <w:szCs w:val="24"/>
+                <w:rtl/>
+                <w:lang w:val="en-US" w:bidi="he-IL"/>
+              </w:rPr>
+              <w:t>וורטואלית</w:t>
+            </w:r>
+            <w:proofErr w:type="spellEnd"/>
+            <w:r>
+              <w:rPr>
+                <w:rFonts w:hint="cs"/>
+                <w:sz w:val="24"/>
+                <w:szCs w:val="24"/>
+                <w:rtl/>
+                <w:lang w:val="en-US" w:bidi="he-IL"/>
+              </w:rPr>
+              <w:t xml:space="preserve"> בשם </w:t>
+            </w:r>
+            <w:r>
+              <w:rPr>
+                <w:sz w:val="24"/>
+                <w:szCs w:val="24"/>
+                <w:lang w:val="en-US" w:bidi="he-IL"/>
+              </w:rPr>
+              <w:t xml:space="preserve">event </w:t>
+            </w:r>
+            <w:r>
+              <w:rPr>
+                <w:rFonts w:hint="cs"/>
+                <w:sz w:val="24"/>
+                <w:szCs w:val="24"/>
+                <w:rtl/>
+                <w:lang w:val="en-US" w:bidi="he-IL"/>
+              </w:rPr>
+              <w:t xml:space="preserve"> </w:t>
+            </w:r>
+            <w:r>
+              <w:rPr>
+                <w:rFonts w:hint="cs"/>
+                <w:sz w:val="24"/>
+                <w:szCs w:val="24"/>
+                <w:rtl/>
+                <w:lang w:val="en-US" w:bidi="he-IL"/>
+              </w:rPr>
+              <w:t xml:space="preserve">שמגדירה ממשק </w:t>
+            </w:r>
+            <w:r>
+              <w:rPr>
+                <w:rFonts w:hint="cs"/>
+                <w:sz w:val="24"/>
+                <w:szCs w:val="24"/>
+                <w:rtl/>
+                <w:lang w:val="en-US" w:bidi="he-IL"/>
+              </w:rPr>
+              <w:t xml:space="preserve">עם מתודה </w:t>
+            </w:r>
+            <w:proofErr w:type="spellStart"/>
+            <w:r>
+              <w:rPr>
+                <w:sz w:val="24"/>
+                <w:szCs w:val="24"/>
+                <w:lang w:val="en-US" w:bidi="he-IL"/>
+              </w:rPr>
+              <w:t>playEvent</w:t>
+            </w:r>
+            <w:proofErr w:type="spellEnd"/>
+            <w:r>
+              <w:rPr>
+                <w:rFonts w:hint="cs"/>
+                <w:sz w:val="24"/>
+                <w:szCs w:val="24"/>
+                <w:rtl/>
+                <w:lang w:val="en-US" w:bidi="he-IL"/>
+              </w:rPr>
+              <w:t xml:space="preserve"> שנדרוס אותה בירושה על מנת ליצור </w:t>
+            </w:r>
+            <w:r>
+              <w:rPr>
+                <w:sz w:val="24"/>
+                <w:szCs w:val="24"/>
+                <w:lang w:val="en-US" w:bidi="he-IL"/>
+              </w:rPr>
+              <w:t xml:space="preserve">events </w:t>
+            </w:r>
+            <w:r>
+              <w:rPr>
+                <w:rFonts w:hint="cs"/>
+                <w:sz w:val="24"/>
+                <w:szCs w:val="24"/>
+                <w:rtl/>
+                <w:lang w:val="en-US" w:bidi="he-IL"/>
+              </w:rPr>
+              <w:t xml:space="preserve"> חדשים שמתייחסים אחרת לשחקנים.</w:t>
+            </w:r>
+            <w:r>
+              <w:rPr>
+                <w:sz w:val="24"/>
+                <w:szCs w:val="24"/>
+                <w:lang w:val="en-US" w:bidi="he-IL"/>
+              </w:rPr>
+              <w:t xml:space="preserve"> </w:t>
+            </w:r>
+          </w:p>
+          <w:p>
+            <w:pPr>
+              <w:bidi/>
+              <w:rPr>
+                <w:rFonts w:hint="cs"/>
+                <w:sz w:val="24"/>
+                <w:szCs w:val="24"/>
+                <w:rtl/>
+                <w:lang w:val="en-US" w:bidi="he-IL"/>
+              </w:rPr>
+            </w:pPr>
+            <w:r>
+              <w:rPr>
+                <w:rFonts w:hint="cs"/>
+                <w:sz w:val="24"/>
+                <w:szCs w:val="24"/>
+                <w:rtl/>
+                <w:lang w:val="en-US" w:bidi="he-IL"/>
+              </w:rPr>
+              <w:t>כגון,</w:t>
+            </w:r>
+            <w:r>
+              <w:rPr>
+                <w:sz w:val="24"/>
+                <w:szCs w:val="24"/>
+                <w:lang w:val="en-US" w:bidi="he-IL"/>
+              </w:rPr>
+              <w:t xml:space="preserve"> Encounter ,</w:t>
+            </w:r>
+            <w:proofErr w:type="spellStart"/>
+            <w:r>
+              <w:rPr>
+                <w:sz w:val="24"/>
+                <w:szCs w:val="24"/>
+                <w:lang w:val="en-US" w:bidi="he-IL"/>
+              </w:rPr>
+              <w:t>SpecialEvent</w:t>
+            </w:r>
+            <w:proofErr w:type="spellEnd"/>
+            <w:r>
+              <w:rPr>
+                <w:rFonts w:hint="cs"/>
+                <w:sz w:val="24"/>
+                <w:szCs w:val="24"/>
+                <w:rtl/>
+                <w:lang w:val="en-US" w:bidi="he-IL"/>
+              </w:rPr>
+              <w:t xml:space="preserve"> יורשות מהמחלקה </w:t>
+            </w:r>
+            <w:r>
+              <w:rPr>
+                <w:sz w:val="24"/>
+                <w:szCs w:val="24"/>
+                <w:lang w:val="en-US" w:bidi="he-IL"/>
+              </w:rPr>
+              <w:t>Event</w:t>
+            </w:r>
+            <w:r>
+              <w:rPr>
+                <w:rFonts w:hint="cs"/>
+                <w:sz w:val="24"/>
+                <w:szCs w:val="24"/>
+                <w:rtl/>
+                <w:lang w:val="en-US" w:bidi="he-IL"/>
+              </w:rPr>
+              <w:t xml:space="preserve"> והן ממשות את הממשק הנדרש.</w:t>
+            </w:r>
           </w:p>
         </w:tc>
       </w:tr>
@@ -709,7 +1431,1576 @@
       <w:pPr>
         <w:bidi/>
         <w:rPr>
-          <w:rFonts w:hint="cs"/>
+          <w:sz w:val="24"/>
+          <w:szCs w:val="24"/>
+          <w:rtl/>
+          <w:lang w:val="en-US" w:bidi="he-IL"/>
+        </w:rPr>
+      </w:pPr>
+    </w:p>
+    <w:p>
+      <w:pPr>
+        <w:bidi/>
+        <w:rPr>
+          <w:b/>
+          <w:bCs/>
+          <w:sz w:val="24"/>
+          <w:szCs w:val="24"/>
+          <w:u w:val="single"/>
+          <w:rtl/>
+          <w:lang w:val="en-US" w:bidi="he-IL"/>
+        </w:rPr>
+      </w:pPr>
+      <w:r>
+        <w:rPr>
+          <w:rFonts w:hint="cs"/>
+          <w:b/>
+          <w:bCs/>
+          <w:sz w:val="24"/>
+          <w:szCs w:val="24"/>
+          <w:u w:val="single"/>
+          <w:rtl/>
+          <w:lang w:val="en-US" w:bidi="he-IL"/>
+        </w:rPr>
+        <w:t>4.3:</w:t>
+      </w:r>
+    </w:p>
+    <w:p>
+      <w:pPr>
+        <w:bidi/>
+        <w:rPr>
+          <w:sz w:val="24"/>
+          <w:szCs w:val="24"/>
+          <w:rtl/>
+          <w:lang w:val="en-US" w:bidi="he-IL"/>
+        </w:rPr>
+      </w:pPr>
+      <w:r>
+        <w:rPr>
+          <w:rFonts w:hint="cs"/>
+          <w:sz w:val="24"/>
+          <w:szCs w:val="24"/>
+          <w:rtl/>
+          <w:lang w:val="en-US" w:bidi="he-IL"/>
+        </w:rPr>
+        <w:t xml:space="preserve">חוץ מליצור </w:t>
+      </w:r>
+      <w:r>
+        <w:rPr>
+          <w:sz w:val="24"/>
+          <w:szCs w:val="24"/>
+          <w:lang w:val="en-US" w:bidi="he-IL"/>
+        </w:rPr>
+        <w:t xml:space="preserve">Job </w:t>
+      </w:r>
+      <w:r>
+        <w:rPr>
+          <w:rFonts w:hint="cs"/>
+          <w:sz w:val="24"/>
+          <w:szCs w:val="24"/>
+          <w:rtl/>
+          <w:lang w:val="en-US" w:bidi="he-IL"/>
+        </w:rPr>
+        <w:t xml:space="preserve"> חדש שיורש מ </w:t>
+      </w:r>
+      <w:r>
+        <w:rPr>
+          <w:sz w:val="24"/>
+          <w:szCs w:val="24"/>
+          <w:lang w:val="en-US" w:bidi="he-IL"/>
+        </w:rPr>
+        <w:t xml:space="preserve">job </w:t>
+      </w:r>
+      <w:r>
+        <w:rPr>
+          <w:rFonts w:hint="cs"/>
+          <w:sz w:val="24"/>
+          <w:szCs w:val="24"/>
+          <w:rtl/>
+          <w:lang w:val="en-US" w:bidi="he-IL"/>
+        </w:rPr>
+        <w:t xml:space="preserve"> רגיל בשם </w:t>
+      </w:r>
+      <w:r>
+        <w:rPr>
+          <w:sz w:val="24"/>
+          <w:szCs w:val="24"/>
+          <w:lang w:val="en-US" w:bidi="he-IL"/>
+        </w:rPr>
+        <w:t>Rogue</w:t>
+      </w:r>
+      <w:r>
+        <w:rPr>
+          <w:rFonts w:hint="cs"/>
+          <w:sz w:val="24"/>
+          <w:szCs w:val="24"/>
+          <w:rtl/>
+          <w:lang w:val="en-US" w:bidi="he-IL"/>
+        </w:rPr>
+        <w:t xml:space="preserve">, ועדכון ה </w:t>
+      </w:r>
+      <w:proofErr w:type="spellStart"/>
+      <w:r>
+        <w:rPr>
+          <w:sz w:val="24"/>
+          <w:szCs w:val="24"/>
+          <w:lang w:val="en-US" w:bidi="he-IL"/>
+        </w:rPr>
+        <w:t>ItemFactory</w:t>
+      </w:r>
+      <w:proofErr w:type="spellEnd"/>
+      <w:r>
+        <w:rPr>
+          <w:sz w:val="24"/>
+          <w:szCs w:val="24"/>
+          <w:lang w:val="en-US" w:bidi="he-IL"/>
+        </w:rPr>
+        <w:t xml:space="preserve"> </w:t>
+      </w:r>
+      <w:r>
+        <w:rPr>
+          <w:rFonts w:hint="cs"/>
+          <w:sz w:val="24"/>
+          <w:szCs w:val="24"/>
+          <w:rtl/>
+          <w:lang w:val="en-US" w:bidi="he-IL"/>
+        </w:rPr>
+        <w:t xml:space="preserve"> ליצירת </w:t>
+      </w:r>
+      <w:r>
+        <w:rPr>
+          <w:sz w:val="24"/>
+          <w:szCs w:val="24"/>
+          <w:lang w:val="en-US" w:bidi="he-IL"/>
+        </w:rPr>
+        <w:t xml:space="preserve">Job </w:t>
+      </w:r>
+      <w:r>
+        <w:rPr>
+          <w:rFonts w:hint="cs"/>
+          <w:sz w:val="24"/>
+          <w:szCs w:val="24"/>
+          <w:rtl/>
+          <w:lang w:val="en-US" w:bidi="he-IL"/>
+        </w:rPr>
+        <w:t xml:space="preserve"> כזה, נוכל לטעמי הרחבה עתידית ככל האפשר להוסיף מתודה למחלקה </w:t>
+      </w:r>
+      <w:r>
+        <w:rPr>
+          <w:sz w:val="24"/>
+          <w:szCs w:val="24"/>
+          <w:lang w:val="en-US" w:bidi="he-IL"/>
+        </w:rPr>
+        <w:t xml:space="preserve">job </w:t>
+      </w:r>
+      <w:r>
+        <w:rPr>
+          <w:rFonts w:hint="cs"/>
+          <w:sz w:val="24"/>
+          <w:szCs w:val="24"/>
+          <w:rtl/>
+          <w:lang w:val="en-US" w:bidi="he-IL"/>
+        </w:rPr>
+        <w:t xml:space="preserve"> בשם </w:t>
+      </w:r>
+      <w:proofErr w:type="spellStart"/>
+      <w:r>
+        <w:rPr>
+          <w:sz w:val="24"/>
+          <w:szCs w:val="24"/>
+          <w:lang w:val="en-US" w:bidi="he-IL"/>
+        </w:rPr>
+        <w:t>preFightDescision</w:t>
+      </w:r>
+      <w:proofErr w:type="spellEnd"/>
+      <w:r>
+        <w:rPr>
+          <w:rFonts w:hint="cs"/>
+          <w:sz w:val="24"/>
+          <w:szCs w:val="24"/>
+          <w:rtl/>
+          <w:lang w:val="en-US" w:bidi="he-IL"/>
+        </w:rPr>
+        <w:t xml:space="preserve"> שתהיה </w:t>
+      </w:r>
+      <w:proofErr w:type="spellStart"/>
+      <w:r>
+        <w:rPr>
+          <w:rFonts w:hint="cs"/>
+          <w:sz w:val="24"/>
+          <w:szCs w:val="24"/>
+          <w:rtl/>
+          <w:lang w:val="en-US" w:bidi="he-IL"/>
+        </w:rPr>
+        <w:t>ממושת</w:t>
+      </w:r>
+      <w:proofErr w:type="spellEnd"/>
+      <w:r>
+        <w:rPr>
+          <w:rFonts w:hint="cs"/>
+          <w:sz w:val="24"/>
+          <w:szCs w:val="24"/>
+          <w:rtl/>
+          <w:lang w:val="en-US" w:bidi="he-IL"/>
+        </w:rPr>
+        <w:t xml:space="preserve"> באופן </w:t>
+      </w:r>
+      <w:proofErr w:type="spellStart"/>
+      <w:r>
+        <w:rPr>
+          <w:rFonts w:hint="cs"/>
+          <w:sz w:val="24"/>
+          <w:szCs w:val="24"/>
+          <w:rtl/>
+          <w:lang w:val="en-US" w:bidi="he-IL"/>
+        </w:rPr>
+        <w:t>טריויאלי</w:t>
+      </w:r>
+      <w:proofErr w:type="spellEnd"/>
+      <w:r>
+        <w:rPr>
+          <w:rFonts w:hint="cs"/>
+          <w:sz w:val="24"/>
+          <w:szCs w:val="24"/>
+          <w:rtl/>
+          <w:lang w:val="en-US" w:bidi="he-IL"/>
+        </w:rPr>
+        <w:t xml:space="preserve"> במחלקת הבסיס </w:t>
+      </w:r>
+      <w:r>
+        <w:rPr>
+          <w:sz w:val="24"/>
+          <w:szCs w:val="24"/>
+          <w:lang w:val="en-US" w:bidi="he-IL"/>
+        </w:rPr>
+        <w:t xml:space="preserve">Job </w:t>
+      </w:r>
+      <w:r>
+        <w:rPr>
+          <w:rFonts w:hint="cs"/>
+          <w:sz w:val="24"/>
+          <w:szCs w:val="24"/>
+          <w:rtl/>
+          <w:lang w:val="en-US" w:bidi="he-IL"/>
+        </w:rPr>
+        <w:t xml:space="preserve"> והמחלקה </w:t>
+      </w:r>
+      <w:r>
+        <w:rPr>
+          <w:sz w:val="24"/>
+          <w:szCs w:val="24"/>
+          <w:lang w:val="en-US" w:bidi="he-IL"/>
+        </w:rPr>
+        <w:t xml:space="preserve">Rogue </w:t>
+      </w:r>
+      <w:r>
+        <w:rPr>
+          <w:rFonts w:hint="cs"/>
+          <w:sz w:val="24"/>
+          <w:szCs w:val="24"/>
+          <w:rtl/>
+          <w:lang w:val="en-US" w:bidi="he-IL"/>
+        </w:rPr>
+        <w:t xml:space="preserve"> תדרוס אותה. המתודה תחזיר ערך בוליאני אם לקיים את ה </w:t>
+      </w:r>
+      <w:r>
+        <w:rPr>
+          <w:sz w:val="24"/>
+          <w:szCs w:val="24"/>
+          <w:lang w:val="en-US" w:bidi="he-IL"/>
+        </w:rPr>
+        <w:t xml:space="preserve">encounter </w:t>
+      </w:r>
+      <w:r>
+        <w:rPr>
+          <w:rFonts w:hint="cs"/>
+          <w:sz w:val="24"/>
+          <w:szCs w:val="24"/>
+          <w:rtl/>
+          <w:lang w:val="en-US" w:bidi="he-IL"/>
+        </w:rPr>
+        <w:t xml:space="preserve"> </w:t>
+      </w:r>
+      <w:r>
+        <w:rPr>
+          <w:rFonts w:hint="cs"/>
+          <w:sz w:val="24"/>
+          <w:szCs w:val="24"/>
+          <w:rtl/>
+          <w:lang w:val="en-US" w:bidi="he-IL"/>
+        </w:rPr>
+        <w:t xml:space="preserve">או לא. המימוש </w:t>
+      </w:r>
+      <w:proofErr w:type="spellStart"/>
+      <w:r>
+        <w:rPr>
+          <w:rFonts w:hint="cs"/>
+          <w:sz w:val="24"/>
+          <w:szCs w:val="24"/>
+          <w:rtl/>
+          <w:lang w:val="en-US" w:bidi="he-IL"/>
+        </w:rPr>
+        <w:t>הדיפולטי</w:t>
+      </w:r>
+      <w:proofErr w:type="spellEnd"/>
+      <w:r>
+        <w:rPr>
+          <w:rFonts w:hint="cs"/>
+          <w:sz w:val="24"/>
+          <w:szCs w:val="24"/>
+          <w:rtl/>
+          <w:lang w:val="en-US" w:bidi="he-IL"/>
+        </w:rPr>
+        <w:t xml:space="preserve"> במחלקת הבסיס </w:t>
+      </w:r>
+      <w:r>
+        <w:rPr>
+          <w:sz w:val="24"/>
+          <w:szCs w:val="24"/>
+          <w:lang w:val="en-US" w:bidi="he-IL"/>
+        </w:rPr>
+        <w:t xml:space="preserve">job </w:t>
+      </w:r>
+      <w:r>
+        <w:rPr>
+          <w:rFonts w:hint="cs"/>
+          <w:sz w:val="24"/>
+          <w:szCs w:val="24"/>
+          <w:rtl/>
+          <w:lang w:val="en-US" w:bidi="he-IL"/>
+        </w:rPr>
+        <w:t xml:space="preserve"> יהיה להחזיר </w:t>
+      </w:r>
+      <w:r>
+        <w:rPr>
+          <w:sz w:val="24"/>
+          <w:szCs w:val="24"/>
+          <w:lang w:val="en-US" w:bidi="he-IL"/>
+        </w:rPr>
+        <w:t>true</w:t>
+      </w:r>
+      <w:r>
+        <w:rPr>
+          <w:rFonts w:hint="cs"/>
+          <w:sz w:val="24"/>
+          <w:szCs w:val="24"/>
+          <w:rtl/>
+          <w:lang w:val="en-US" w:bidi="he-IL"/>
+        </w:rPr>
+        <w:t xml:space="preserve">. המימוש במחלקה של </w:t>
+      </w:r>
+      <w:r>
+        <w:rPr>
+          <w:sz w:val="24"/>
+          <w:szCs w:val="24"/>
+          <w:lang w:val="en-US" w:bidi="he-IL"/>
+        </w:rPr>
+        <w:t>Rogue</w:t>
+      </w:r>
+      <w:r>
+        <w:rPr>
+          <w:rFonts w:hint="cs"/>
+          <w:sz w:val="24"/>
+          <w:szCs w:val="24"/>
+          <w:rtl/>
+          <w:lang w:val="en-US" w:bidi="he-IL"/>
+        </w:rPr>
+        <w:t xml:space="preserve"> יעשה את הבדיקה ויחזיר </w:t>
+      </w:r>
+      <w:r>
+        <w:rPr>
+          <w:sz w:val="24"/>
+          <w:szCs w:val="24"/>
+          <w:lang w:val="en-US" w:bidi="he-IL"/>
+        </w:rPr>
+        <w:t>true/false</w:t>
+      </w:r>
+      <w:r>
+        <w:rPr>
+          <w:rFonts w:hint="cs"/>
+          <w:sz w:val="24"/>
+          <w:szCs w:val="24"/>
+          <w:rtl/>
+          <w:lang w:val="en-US" w:bidi="he-IL"/>
+        </w:rPr>
+        <w:t xml:space="preserve"> בהתאם.</w:t>
+      </w:r>
+    </w:p>
+    <w:p>
+      <w:pPr>
+        <w:bidi/>
+        <w:rPr>
+          <w:sz w:val="24"/>
+          <w:szCs w:val="24"/>
+          <w:rtl/>
+          <w:lang w:val="en-US" w:bidi="he-IL"/>
+        </w:rPr>
+      </w:pPr>
+      <w:r>
+        <w:rPr>
+          <w:rFonts w:hint="cs"/>
+          <w:sz w:val="24"/>
+          <w:szCs w:val="24"/>
+          <w:rtl/>
+          <w:lang w:val="en-US" w:bidi="he-IL"/>
+        </w:rPr>
+        <w:t xml:space="preserve">במימוש </w:t>
+      </w:r>
+      <w:proofErr w:type="spellStart"/>
+      <w:r>
+        <w:rPr>
+          <w:sz w:val="24"/>
+          <w:szCs w:val="24"/>
+          <w:lang w:val="en-US" w:bidi="he-IL"/>
+        </w:rPr>
+        <w:t>playEvent</w:t>
+      </w:r>
+      <w:proofErr w:type="spellEnd"/>
+      <w:r>
+        <w:rPr>
+          <w:rFonts w:hint="cs"/>
+          <w:sz w:val="24"/>
+          <w:szCs w:val="24"/>
+          <w:rtl/>
+          <w:lang w:val="en-US" w:bidi="he-IL"/>
+        </w:rPr>
+        <w:t xml:space="preserve"> של המחלקה  </w:t>
+      </w:r>
+      <w:r>
+        <w:rPr>
+          <w:sz w:val="24"/>
+          <w:szCs w:val="24"/>
+          <w:lang w:val="en-US" w:bidi="he-IL"/>
+        </w:rPr>
+        <w:t>Encounter</w:t>
+      </w:r>
+      <w:r>
+        <w:rPr>
+          <w:rFonts w:hint="cs"/>
+          <w:sz w:val="24"/>
+          <w:szCs w:val="24"/>
+          <w:rtl/>
+          <w:lang w:val="en-US" w:bidi="he-IL"/>
+        </w:rPr>
+        <w:t xml:space="preserve"> נקיים את הקרב רק אם מוחזר </w:t>
+      </w:r>
+      <w:r>
+        <w:rPr>
+          <w:sz w:val="24"/>
+          <w:szCs w:val="24"/>
+          <w:lang w:val="en-US" w:bidi="he-IL"/>
+        </w:rPr>
+        <w:t>true</w:t>
+      </w:r>
+      <w:r>
+        <w:rPr>
+          <w:rFonts w:hint="cs"/>
+          <w:sz w:val="24"/>
+          <w:szCs w:val="24"/>
+          <w:rtl/>
+          <w:lang w:val="en-US" w:bidi="he-IL"/>
+        </w:rPr>
+        <w:t xml:space="preserve"> מהמתודה הזאת של </w:t>
+      </w:r>
+      <w:r>
+        <w:rPr>
+          <w:sz w:val="24"/>
+          <w:szCs w:val="24"/>
+          <w:lang w:val="en-US" w:bidi="he-IL"/>
+        </w:rPr>
+        <w:t>job</w:t>
+      </w:r>
+      <w:r>
+        <w:rPr>
+          <w:rFonts w:hint="cs"/>
+          <w:sz w:val="24"/>
+          <w:szCs w:val="24"/>
+          <w:rtl/>
+          <w:lang w:val="en-US" w:bidi="he-IL"/>
+        </w:rPr>
+        <w:t>.</w:t>
+      </w:r>
+    </w:p>
+    <w:p>
+      <w:pPr>
+        <w:bidi/>
+        <w:rPr>
+          <w:sz w:val="24"/>
+          <w:szCs w:val="24"/>
+          <w:rtl/>
+          <w:lang w:val="en-US" w:bidi="he-IL"/>
+        </w:rPr>
+      </w:pPr>
+      <w:r>
+        <w:rPr>
+          <w:rFonts w:hint="cs"/>
+          <w:sz w:val="24"/>
+          <w:szCs w:val="24"/>
+          <w:rtl/>
+          <w:lang w:val="en-US" w:bidi="he-IL"/>
+        </w:rPr>
+        <w:t xml:space="preserve">גישה זו דומה לגישה בה נקטנו כדי לממש את הנזק שדמות עם </w:t>
+      </w:r>
+      <w:r>
+        <w:rPr>
+          <w:sz w:val="24"/>
+          <w:szCs w:val="24"/>
+          <w:lang w:val="en-US" w:bidi="he-IL"/>
+        </w:rPr>
+        <w:t xml:space="preserve">Job </w:t>
+      </w:r>
+      <w:r>
+        <w:rPr>
+          <w:sz w:val="24"/>
+          <w:szCs w:val="24"/>
+          <w:lang w:val="en-US" w:bidi="he-IL"/>
+        </w:rPr>
+        <w:t>=</w:t>
+      </w:r>
+      <w:r>
+        <w:rPr>
+          <w:sz w:val="24"/>
+          <w:szCs w:val="24"/>
+          <w:lang w:val="en-US" w:bidi="he-IL"/>
+        </w:rPr>
+        <w:t>= Warrior</w:t>
+      </w:r>
+      <w:r>
+        <w:rPr>
+          <w:rFonts w:hint="cs"/>
+          <w:sz w:val="24"/>
+          <w:szCs w:val="24"/>
+          <w:rtl/>
+          <w:lang w:val="en-US" w:bidi="he-IL"/>
+        </w:rPr>
+        <w:t xml:space="preserve"> במקרה והיא מנצחת ב </w:t>
+      </w:r>
+      <w:r>
+        <w:rPr>
+          <w:sz w:val="24"/>
+          <w:szCs w:val="24"/>
+          <w:lang w:val="en-US" w:bidi="he-IL"/>
+        </w:rPr>
+        <w:t>encounter</w:t>
+      </w:r>
+      <w:r>
+        <w:rPr>
+          <w:rFonts w:hint="cs"/>
+          <w:sz w:val="24"/>
+          <w:szCs w:val="24"/>
+          <w:rtl/>
+          <w:lang w:val="en-US" w:bidi="he-IL"/>
+        </w:rPr>
+        <w:t xml:space="preserve">. שם קראנו ב </w:t>
+      </w:r>
+      <w:proofErr w:type="spellStart"/>
+      <w:r>
+        <w:rPr>
+          <w:sz w:val="24"/>
+          <w:szCs w:val="24"/>
+          <w:lang w:val="en-US" w:bidi="he-IL"/>
+        </w:rPr>
+        <w:t>playEvent</w:t>
+      </w:r>
+      <w:proofErr w:type="spellEnd"/>
+      <w:r>
+        <w:rPr>
+          <w:rFonts w:hint="cs"/>
+          <w:sz w:val="24"/>
+          <w:szCs w:val="24"/>
+          <w:rtl/>
+          <w:lang w:val="en-US" w:bidi="he-IL"/>
+        </w:rPr>
+        <w:t xml:space="preserve"> של המחלקה </w:t>
+      </w:r>
+      <w:r>
+        <w:rPr>
+          <w:sz w:val="24"/>
+          <w:szCs w:val="24"/>
+          <w:lang w:val="en-US" w:bidi="he-IL"/>
+        </w:rPr>
+        <w:t>encounter</w:t>
+      </w:r>
+      <w:r>
+        <w:rPr>
+          <w:rFonts w:hint="cs"/>
+          <w:sz w:val="24"/>
+          <w:szCs w:val="24"/>
+          <w:rtl/>
+          <w:lang w:val="en-US" w:bidi="he-IL"/>
+        </w:rPr>
+        <w:t xml:space="preserve"> במקרה והשחקן מנצח למתודה </w:t>
+      </w:r>
+      <w:r>
+        <w:rPr>
+          <w:sz w:val="24"/>
+          <w:szCs w:val="24"/>
+          <w:lang w:val="en-US" w:bidi="he-IL"/>
+        </w:rPr>
+        <w:t xml:space="preserve"> </w:t>
+      </w:r>
+      <w:proofErr w:type="spellStart"/>
+      <w:r>
+        <w:rPr>
+          <w:sz w:val="24"/>
+          <w:szCs w:val="24"/>
+          <w:lang w:val="en-US" w:bidi="he-IL"/>
+        </w:rPr>
+        <w:t>postWinImplications</w:t>
+      </w:r>
+      <w:proofErr w:type="spellEnd"/>
+      <w:r>
+        <w:rPr>
+          <w:rFonts w:hint="cs"/>
+          <w:sz w:val="24"/>
+          <w:szCs w:val="24"/>
+          <w:rtl/>
+          <w:lang w:val="en-US" w:bidi="he-IL"/>
+        </w:rPr>
+        <w:t xml:space="preserve"> </w:t>
+      </w:r>
+      <w:proofErr w:type="spellStart"/>
+      <w:r>
+        <w:rPr>
+          <w:rFonts w:hint="cs"/>
+          <w:sz w:val="24"/>
+          <w:szCs w:val="24"/>
+          <w:rtl/>
+          <w:lang w:val="en-US" w:bidi="he-IL"/>
+        </w:rPr>
+        <w:t>שממושת</w:t>
+      </w:r>
+      <w:proofErr w:type="spellEnd"/>
+      <w:r>
+        <w:rPr>
+          <w:rFonts w:hint="cs"/>
+          <w:sz w:val="24"/>
+          <w:szCs w:val="24"/>
+          <w:rtl/>
+          <w:lang w:val="en-US" w:bidi="he-IL"/>
+        </w:rPr>
+        <w:t xml:space="preserve"> באופן ריק במחלקת הבסיס </w:t>
+      </w:r>
+      <w:r>
+        <w:rPr>
+          <w:sz w:val="24"/>
+          <w:szCs w:val="24"/>
+          <w:lang w:val="en-US" w:bidi="he-IL"/>
+        </w:rPr>
+        <w:t>Job</w:t>
+      </w:r>
+      <w:r>
+        <w:rPr>
+          <w:rFonts w:hint="cs"/>
+          <w:sz w:val="24"/>
+          <w:szCs w:val="24"/>
+          <w:rtl/>
+          <w:lang w:val="en-US" w:bidi="he-IL"/>
+        </w:rPr>
+        <w:t xml:space="preserve"> ונדרסת במחלקה </w:t>
+      </w:r>
+      <w:r>
+        <w:rPr>
+          <w:sz w:val="24"/>
+          <w:szCs w:val="24"/>
+          <w:lang w:val="en-US" w:bidi="he-IL"/>
+        </w:rPr>
+        <w:t>Warrior</w:t>
+      </w:r>
+      <w:r>
+        <w:rPr>
+          <w:rFonts w:hint="cs"/>
+          <w:sz w:val="24"/>
+          <w:szCs w:val="24"/>
+          <w:rtl/>
+          <w:lang w:val="en-US" w:bidi="he-IL"/>
+        </w:rPr>
+        <w:t>.</w:t>
+      </w:r>
+    </w:p>
+    <w:p>
+      <w:pPr>
+        <w:bidi/>
+        <w:rPr>
+          <w:sz w:val="24"/>
+          <w:szCs w:val="24"/>
+          <w:rtl/>
+          <w:lang w:val="en-US" w:bidi="he-IL"/>
+        </w:rPr>
+      </w:pPr>
+    </w:p>
+    <w:p>
+      <w:pPr>
+        <w:bidi/>
+        <w:rPr>
+          <w:sz w:val="24"/>
+          <w:szCs w:val="24"/>
+          <w:lang w:val="en-US" w:bidi="he-IL"/>
+        </w:rPr>
+      </w:pPr>
+    </w:p>
+    <w:p>
+      <w:pPr>
+        <w:bidi/>
+        <w:rPr>
+          <w:sz w:val="24"/>
+          <w:szCs w:val="24"/>
+          <w:lang w:val="en-US" w:bidi="he-IL"/>
+        </w:rPr>
+      </w:pPr>
+    </w:p>
+    <w:p>
+      <w:pPr>
+        <w:bidi/>
+        <w:rPr>
+          <w:sz w:val="24"/>
+          <w:szCs w:val="24"/>
+          <w:rtl/>
+          <w:lang w:val="en-US" w:bidi="he-IL"/>
+        </w:rPr>
+      </w:pPr>
+    </w:p>
+    <w:p>
+      <w:pPr>
+        <w:bidi/>
+        <w:rPr>
+          <w:b/>
+          <w:bCs/>
+          <w:sz w:val="24"/>
+          <w:szCs w:val="24"/>
+          <w:u w:val="single"/>
+          <w:lang w:val="en-US" w:bidi="he-IL"/>
+        </w:rPr>
+      </w:pPr>
+      <w:r>
+        <w:rPr>
+          <w:rFonts w:hint="cs"/>
+          <w:b/>
+          <w:bCs/>
+          <w:sz w:val="24"/>
+          <w:szCs w:val="24"/>
+          <w:u w:val="single"/>
+          <w:rtl/>
+          <w:lang w:val="en-US" w:bidi="he-IL"/>
+        </w:rPr>
+        <w:lastRenderedPageBreak/>
+        <w:t>4.4:</w:t>
+      </w:r>
+      <w:r>
+        <w:rPr>
+          <w:rFonts w:hint="cs"/>
+          <w:b/>
+          <w:bCs/>
+          <w:sz w:val="24"/>
+          <w:szCs w:val="24"/>
+          <w:u w:val="single"/>
+          <w:rtl/>
+          <w:lang w:val="en-US" w:bidi="he-IL"/>
+        </w:rPr>
+        <w:t xml:space="preserve"> </w:t>
+      </w:r>
+    </w:p>
+    <w:p>
+      <w:pPr>
+        <w:bidi/>
+        <w:rPr>
+          <w:rStyle w:val="PageNumber"/>
+          <w:rtl/>
+          <w:lang w:val="en-US" w:bidi="he-IL"/>
+        </w:rPr>
+      </w:pPr>
+      <w:r>
+        <w:rPr>
+          <w:rFonts w:hint="cs"/>
+          <w:sz w:val="24"/>
+          <w:szCs w:val="24"/>
+          <w:rtl/>
+          <w:lang w:val="en-US" w:bidi="he-IL"/>
+        </w:rPr>
+        <w:t xml:space="preserve">אכן </w:t>
+      </w:r>
+      <w:r>
+        <w:rPr>
+          <w:sz w:val="24"/>
+          <w:szCs w:val="24"/>
+          <w:rtl/>
+          <w:lang w:val="en-US" w:bidi="he-IL"/>
+        </w:rPr>
+        <w:t>ניתן להוסיף את ה</w:t>
+      </w:r>
+      <w:r>
+        <w:rPr>
+          <w:sz w:val="24"/>
+          <w:szCs w:val="24"/>
+          <w:lang w:val="en-US" w:bidi="he-IL"/>
+        </w:rPr>
+        <w:t xml:space="preserve"> event </w:t>
+      </w:r>
+      <w:r>
+        <w:rPr>
+          <w:sz w:val="24"/>
+          <w:szCs w:val="24"/>
+          <w:rtl/>
+          <w:lang w:val="en-US" w:bidi="he-IL"/>
+        </w:rPr>
+        <w:t xml:space="preserve">. </w:t>
+      </w:r>
+      <w:r>
+        <w:rPr>
+          <w:rFonts w:hint="cs"/>
+          <w:sz w:val="24"/>
+          <w:szCs w:val="24"/>
+          <w:rtl/>
+          <w:lang w:val="en-US" w:bidi="he-IL"/>
+        </w:rPr>
+        <w:t>נ</w:t>
+      </w:r>
+      <w:r>
+        <w:rPr>
+          <w:sz w:val="24"/>
+          <w:szCs w:val="24"/>
+          <w:rtl/>
+          <w:lang w:val="en-US" w:bidi="he-IL"/>
+        </w:rPr>
+        <w:t>וסיף</w:t>
+      </w:r>
+      <w:r>
+        <w:rPr>
+          <w:rFonts w:hint="cs"/>
+          <w:sz w:val="24"/>
+          <w:szCs w:val="24"/>
+          <w:rtl/>
+          <w:lang w:val="en-US" w:bidi="he-IL"/>
+        </w:rPr>
+        <w:t xml:space="preserve"> </w:t>
+      </w:r>
+      <w:r>
+        <w:rPr>
+          <w:rFonts w:hint="cs"/>
+          <w:sz w:val="24"/>
+          <w:szCs w:val="24"/>
+          <w:rtl/>
+          <w:lang w:val="en-US" w:bidi="he-IL"/>
+        </w:rPr>
+        <w:t>מתודה</w:t>
+      </w:r>
+      <w:r>
+        <w:rPr>
+          <w:sz w:val="24"/>
+          <w:szCs w:val="24"/>
+          <w:lang w:bidi="he-IL"/>
+        </w:rPr>
+        <w:t xml:space="preserve"> </w:t>
+      </w:r>
+      <w:proofErr w:type="spellStart"/>
+      <w:r>
+        <w:rPr>
+          <w:sz w:val="24"/>
+          <w:szCs w:val="24"/>
+          <w:lang w:bidi="he-IL"/>
+        </w:rPr>
+        <w:t>setJob</w:t>
+      </w:r>
+      <w:proofErr w:type="spellEnd"/>
+      <w:r>
+        <w:rPr>
+          <w:sz w:val="24"/>
+          <w:szCs w:val="24"/>
+          <w:lang w:bidi="he-IL"/>
+        </w:rPr>
+        <w:t xml:space="preserve"> </w:t>
+      </w:r>
+      <w:r>
+        <w:rPr>
+          <w:sz w:val="24"/>
+          <w:szCs w:val="24"/>
+          <w:rtl/>
+          <w:lang w:val="en-US" w:bidi="he-IL"/>
+        </w:rPr>
+        <w:t>למחלקה</w:t>
+      </w:r>
+      <w:r>
+        <w:rPr>
+          <w:sz w:val="24"/>
+          <w:szCs w:val="24"/>
+          <w:lang w:bidi="he-IL"/>
+        </w:rPr>
+        <w:t xml:space="preserve"> player </w:t>
+      </w:r>
+      <w:r>
+        <w:rPr>
+          <w:sz w:val="24"/>
+          <w:szCs w:val="24"/>
+          <w:rtl/>
+          <w:lang w:val="en-US" w:bidi="he-IL"/>
+        </w:rPr>
+        <w:t>שתפקידה הוא שינוי ה</w:t>
+      </w:r>
+      <w:r>
+        <w:rPr>
+          <w:rFonts w:hint="cs"/>
+          <w:sz w:val="24"/>
+          <w:szCs w:val="24"/>
+          <w:rtl/>
+          <w:lang w:val="en-US" w:bidi="he-IL"/>
+        </w:rPr>
+        <w:t xml:space="preserve"> </w:t>
+      </w:r>
+      <w:r>
+        <w:rPr>
+          <w:sz w:val="24"/>
+          <w:szCs w:val="24"/>
+          <w:lang w:val="en-US" w:bidi="he-IL"/>
+        </w:rPr>
+        <w:t>job</w:t>
+      </w:r>
+      <w:r>
+        <w:rPr>
+          <w:sz w:val="24"/>
+          <w:szCs w:val="24"/>
+          <w:rtl/>
+          <w:lang w:val="en-US" w:bidi="he-IL"/>
+        </w:rPr>
+        <w:t xml:space="preserve"> של הדמות</w:t>
+      </w:r>
+      <w:r>
+        <w:rPr>
+          <w:rFonts w:hint="cs"/>
+          <w:sz w:val="24"/>
+          <w:szCs w:val="24"/>
+          <w:rtl/>
+          <w:lang w:val="en-US" w:bidi="he-IL"/>
+        </w:rPr>
+        <w:t xml:space="preserve"> </w:t>
+      </w:r>
+      <w:r>
+        <w:rPr>
+          <w:rFonts w:hint="cs"/>
+          <w:b/>
+          <w:bCs/>
+          <w:sz w:val="24"/>
+          <w:szCs w:val="24"/>
+          <w:rtl/>
+          <w:lang w:val="en-US" w:bidi="he-IL"/>
+        </w:rPr>
+        <w:t>ל</w:t>
+      </w:r>
+      <w:r>
+        <w:rPr>
+          <w:b/>
+          <w:bCs/>
+          <w:sz w:val="24"/>
+          <w:szCs w:val="24"/>
+          <w:lang w:val="en-US" w:bidi="he-IL"/>
+        </w:rPr>
+        <w:t xml:space="preserve"> </w:t>
+      </w:r>
+      <w:r>
+        <w:rPr>
+          <w:rFonts w:hint="cs"/>
+          <w:b/>
+          <w:bCs/>
+          <w:sz w:val="24"/>
+          <w:szCs w:val="24"/>
+          <w:rtl/>
+          <w:lang w:val="en-US" w:bidi="he-IL"/>
+        </w:rPr>
+        <w:t xml:space="preserve"> </w:t>
+      </w:r>
+      <w:r>
+        <w:rPr>
+          <w:b/>
+          <w:bCs/>
+          <w:sz w:val="24"/>
+          <w:szCs w:val="24"/>
+          <w:lang w:val="en-US" w:bidi="he-IL"/>
+        </w:rPr>
+        <w:t>job</w:t>
+      </w:r>
+      <w:r>
+        <w:rPr>
+          <w:rFonts w:hint="cs"/>
+          <w:b/>
+          <w:bCs/>
+          <w:sz w:val="24"/>
+          <w:szCs w:val="24"/>
+          <w:rtl/>
+          <w:lang w:val="en-US" w:bidi="he-IL"/>
+        </w:rPr>
+        <w:t xml:space="preserve"> שהיא מקבלת</w:t>
+      </w:r>
+      <w:r>
+        <w:rPr>
+          <w:sz w:val="24"/>
+          <w:szCs w:val="24"/>
+          <w:rtl/>
+          <w:lang w:val="en-US" w:bidi="he-IL"/>
+        </w:rPr>
+        <w:t xml:space="preserve">. כעת נוסיף </w:t>
+      </w:r>
+      <w:r>
+        <w:rPr>
+          <w:rFonts w:hint="cs"/>
+          <w:sz w:val="24"/>
+          <w:szCs w:val="24"/>
+          <w:rtl/>
+          <w:lang w:val="en-US" w:bidi="he-IL"/>
+        </w:rPr>
+        <w:t xml:space="preserve">מחלקה </w:t>
+      </w:r>
+      <w:r>
+        <w:rPr>
+          <w:rFonts w:hint="cs"/>
+          <w:sz w:val="24"/>
+          <w:szCs w:val="24"/>
+          <w:rtl/>
+          <w:lang w:val="en-US" w:bidi="he-IL"/>
+        </w:rPr>
+        <w:t>שיורשת מ:-</w:t>
+      </w:r>
+      <w:r>
+        <w:rPr>
+          <w:sz w:val="24"/>
+          <w:szCs w:val="24"/>
+          <w:lang w:bidi="he-IL"/>
+        </w:rPr>
+        <w:t xml:space="preserve"> </w:t>
+      </w:r>
+      <w:proofErr w:type="spellStart"/>
+      <w:r>
+        <w:rPr>
+          <w:sz w:val="24"/>
+          <w:szCs w:val="24"/>
+          <w:lang w:bidi="he-IL"/>
+        </w:rPr>
+        <w:t>SpecialEvent</w:t>
+      </w:r>
+      <w:proofErr w:type="spellEnd"/>
+      <w:r>
+        <w:rPr>
+          <w:sz w:val="24"/>
+          <w:szCs w:val="24"/>
+          <w:lang w:bidi="he-IL"/>
+        </w:rPr>
+        <w:t xml:space="preserve"> </w:t>
+      </w:r>
+      <w:r>
+        <w:rPr>
+          <w:sz w:val="24"/>
+          <w:szCs w:val="24"/>
+          <w:rtl/>
+          <w:lang w:val="en-US" w:bidi="he-IL"/>
+        </w:rPr>
+        <w:t>בשם</w:t>
+      </w:r>
+      <w:r>
+        <w:rPr>
+          <w:rFonts w:hint="cs"/>
+          <w:sz w:val="24"/>
+          <w:szCs w:val="24"/>
+          <w:rtl/>
+          <w:lang w:val="en-US" w:bidi="he-IL"/>
+        </w:rPr>
+        <w:t xml:space="preserve"> </w:t>
+      </w:r>
+      <w:proofErr w:type="spellStart"/>
+      <w:r>
+        <w:rPr>
+          <w:sz w:val="24"/>
+          <w:szCs w:val="24"/>
+          <w:lang w:bidi="he-IL"/>
+        </w:rPr>
+        <w:t>DivineInspiration</w:t>
+      </w:r>
+      <w:proofErr w:type="spellEnd"/>
+      <w:r>
+        <w:rPr>
+          <w:sz w:val="24"/>
+          <w:szCs w:val="24"/>
+          <w:lang w:bidi="he-IL"/>
+        </w:rPr>
+        <w:t xml:space="preserve"> </w:t>
+      </w:r>
+      <w:r>
+        <w:rPr>
+          <w:rFonts w:hint="cs"/>
+          <w:sz w:val="24"/>
+          <w:szCs w:val="24"/>
+          <w:rtl/>
+          <w:lang w:bidi="he-IL"/>
+        </w:rPr>
+        <w:t xml:space="preserve"> </w:t>
+      </w:r>
+      <w:r>
+        <w:rPr>
+          <w:sz w:val="24"/>
+          <w:szCs w:val="24"/>
+          <w:rtl/>
+          <w:lang w:val="en-US" w:bidi="he-IL"/>
+        </w:rPr>
+        <w:t>שתדרוס</w:t>
+      </w:r>
+      <w:r>
+        <w:rPr>
+          <w:rFonts w:hint="cs"/>
+          <w:sz w:val="24"/>
+          <w:szCs w:val="24"/>
+          <w:rtl/>
+          <w:lang w:bidi="he-IL"/>
+        </w:rPr>
+        <w:t xml:space="preserve"> את המתודה </w:t>
+      </w:r>
+      <w:proofErr w:type="spellStart"/>
+      <w:r>
+        <w:rPr>
+          <w:sz w:val="24"/>
+          <w:szCs w:val="24"/>
+          <w:lang w:val="en-US" w:bidi="he-IL"/>
+        </w:rPr>
+        <w:t>playEvent</w:t>
+      </w:r>
+      <w:proofErr w:type="spellEnd"/>
+      <w:r>
+        <w:rPr>
+          <w:rFonts w:hint="cs"/>
+          <w:sz w:val="24"/>
+          <w:szCs w:val="24"/>
+          <w:rtl/>
+          <w:lang w:val="en-US" w:bidi="he-IL"/>
+        </w:rPr>
+        <w:t xml:space="preserve"> </w:t>
+      </w:r>
+      <w:r>
+        <w:rPr>
+          <w:rFonts w:hint="cs"/>
+          <w:sz w:val="24"/>
+          <w:szCs w:val="24"/>
+          <w:rtl/>
+          <w:lang w:val="en-US" w:bidi="he-IL"/>
+        </w:rPr>
+        <w:t>ש</w:t>
+      </w:r>
+      <w:r>
+        <w:rPr>
+          <w:rFonts w:hint="cs"/>
+          <w:sz w:val="24"/>
+          <w:szCs w:val="24"/>
+          <w:rtl/>
+          <w:lang w:val="en-US" w:bidi="he-IL"/>
+        </w:rPr>
+        <w:t>בה י</w:t>
+      </w:r>
+      <w:r>
+        <w:rPr>
+          <w:sz w:val="24"/>
+          <w:szCs w:val="24"/>
+          <w:rtl/>
+          <w:lang w:val="en-US" w:bidi="he-IL"/>
+        </w:rPr>
+        <w:t>וגרל מתוך כלל</w:t>
+      </w:r>
+      <w:r>
+        <w:rPr>
+          <w:sz w:val="24"/>
+          <w:szCs w:val="24"/>
+          <w:lang w:val="en-US" w:bidi="he-IL"/>
+        </w:rPr>
+        <w:t xml:space="preserve"> </w:t>
+      </w:r>
+      <w:r>
+        <w:rPr>
+          <w:rFonts w:hint="cs"/>
+          <w:sz w:val="24"/>
+          <w:szCs w:val="24"/>
+          <w:rtl/>
+          <w:lang w:val="en-US" w:bidi="he-IL"/>
+        </w:rPr>
+        <w:t xml:space="preserve"> ה:-</w:t>
+      </w:r>
+      <w:r>
+        <w:rPr>
+          <w:sz w:val="24"/>
+          <w:szCs w:val="24"/>
+          <w:rtl/>
+          <w:lang w:val="en-US" w:bidi="he-IL"/>
+        </w:rPr>
+        <w:t xml:space="preserve"> </w:t>
+      </w:r>
+      <w:r>
+        <w:rPr>
+          <w:sz w:val="24"/>
+          <w:szCs w:val="24"/>
+          <w:lang w:val="en-US" w:bidi="he-IL"/>
+        </w:rPr>
+        <w:t>jobs</w:t>
+      </w:r>
+      <w:r>
+        <w:rPr>
+          <w:sz w:val="24"/>
+          <w:szCs w:val="24"/>
+          <w:rtl/>
+          <w:lang w:val="en-US" w:bidi="he-IL"/>
+        </w:rPr>
+        <w:t xml:space="preserve"> הקיימ</w:t>
+      </w:r>
+      <w:r>
+        <w:rPr>
+          <w:rFonts w:hint="cs"/>
+          <w:sz w:val="24"/>
+          <w:szCs w:val="24"/>
+          <w:rtl/>
+          <w:lang w:val="en-US" w:bidi="he-IL"/>
+        </w:rPr>
+        <w:t xml:space="preserve">ים </w:t>
+      </w:r>
+      <w:r>
+        <w:rPr>
+          <w:sz w:val="24"/>
+          <w:szCs w:val="24"/>
+          <w:rtl/>
+          <w:lang w:val="en-US" w:bidi="he-IL"/>
+        </w:rPr>
+        <w:t xml:space="preserve">באמצעות </w:t>
+      </w:r>
+      <w:r>
+        <w:rPr>
+          <w:rFonts w:hint="cs"/>
+          <w:sz w:val="24"/>
+          <w:szCs w:val="24"/>
+          <w:rtl/>
+          <w:lang w:val="en-US" w:bidi="he-IL"/>
+        </w:rPr>
+        <w:t xml:space="preserve">מתודה שנוסיף ל </w:t>
+      </w:r>
+      <w:proofErr w:type="spellStart"/>
+      <w:r>
+        <w:rPr>
+          <w:sz w:val="24"/>
+          <w:szCs w:val="24"/>
+          <w:lang w:val="en-US" w:bidi="he-IL"/>
+        </w:rPr>
+        <w:t>ItemFactory</w:t>
+      </w:r>
+      <w:proofErr w:type="spellEnd"/>
+      <w:r>
+        <w:rPr>
+          <w:rFonts w:hint="cs"/>
+          <w:sz w:val="24"/>
+          <w:szCs w:val="24"/>
+          <w:rtl/>
+          <w:lang w:val="en-US" w:bidi="he-IL"/>
+        </w:rPr>
+        <w:t xml:space="preserve"> שתגריל </w:t>
+      </w:r>
+      <w:r>
+        <w:rPr>
+          <w:sz w:val="24"/>
+          <w:szCs w:val="24"/>
+          <w:lang w:val="en-US" w:bidi="he-IL"/>
+        </w:rPr>
+        <w:t xml:space="preserve">job </w:t>
+      </w:r>
+      <w:r>
+        <w:rPr>
+          <w:rFonts w:hint="cs"/>
+          <w:sz w:val="24"/>
+          <w:szCs w:val="24"/>
+          <w:rtl/>
+          <w:lang w:val="en-US" w:bidi="he-IL"/>
+        </w:rPr>
+        <w:t xml:space="preserve"> </w:t>
+      </w:r>
+      <w:r>
+        <w:rPr>
+          <w:rFonts w:hint="cs"/>
+          <w:sz w:val="24"/>
+          <w:szCs w:val="24"/>
+          <w:rtl/>
+          <w:lang w:val="en-US" w:bidi="he-IL"/>
+        </w:rPr>
+        <w:t xml:space="preserve">מבין הרשימה של הקיימים. </w:t>
+      </w:r>
+      <w:r>
+        <w:rPr>
+          <w:rFonts w:hint="cs"/>
+          <w:sz w:val="24"/>
+          <w:szCs w:val="24"/>
+          <w:rtl/>
+          <w:lang w:val="en-US" w:bidi="he-IL"/>
+        </w:rPr>
+        <w:t xml:space="preserve">ואז בעזרת ה </w:t>
+      </w:r>
+      <w:r>
+        <w:rPr>
+          <w:sz w:val="24"/>
+          <w:szCs w:val="24"/>
+          <w:lang w:val="en-US" w:bidi="he-IL"/>
+        </w:rPr>
+        <w:t>setter</w:t>
+      </w:r>
+      <w:r>
+        <w:rPr>
+          <w:rFonts w:hint="cs"/>
+          <w:sz w:val="24"/>
+          <w:szCs w:val="24"/>
+          <w:rtl/>
+          <w:lang w:val="en-US" w:bidi="he-IL"/>
+        </w:rPr>
+        <w:t xml:space="preserve"> במחלקה </w:t>
+      </w:r>
+      <w:r>
+        <w:rPr>
+          <w:rStyle w:val="PageNumber"/>
+          <w:lang w:val="en-US"/>
+        </w:rPr>
+        <w:t>player</w:t>
+      </w:r>
+      <w:r>
+        <w:rPr>
+          <w:rStyle w:val="PageNumber"/>
+          <w:rFonts w:hint="cs"/>
+          <w:rtl/>
+          <w:lang w:val="en-US" w:bidi="he-IL"/>
+        </w:rPr>
+        <w:t xml:space="preserve"> נשנה את עבודתו כנדרש.</w:t>
+      </w:r>
+    </w:p>
+    <w:p>
+      <w:pPr>
+        <w:bidi/>
+        <w:rPr>
+          <w:rStyle w:val="PageNumber"/>
+          <w:lang w:val="en-US" w:bidi="he-IL"/>
+        </w:rPr>
+      </w:pPr>
+    </w:p>
+    <w:p>
+      <w:pPr>
+        <w:bidi/>
+        <w:rPr>
+          <w:rStyle w:val="PageNumber"/>
+          <w:lang w:val="en-US" w:bidi="he-IL"/>
+        </w:rPr>
+      </w:pPr>
+    </w:p>
+    <w:p>
+      <w:pPr>
+        <w:bidi/>
+        <w:rPr>
+          <w:rStyle w:val="PageNumber"/>
+          <w:rtl/>
+          <w:lang w:val="en-US" w:bidi="he-IL"/>
+        </w:rPr>
+      </w:pPr>
+    </w:p>
+    <w:p>
+      <w:pPr>
+        <w:bidi/>
+        <w:rPr>
+          <w:rStyle w:val="PageNumber"/>
+          <w:rtl/>
+          <w:lang w:val="en-US" w:bidi="he-IL"/>
+        </w:rPr>
+      </w:pPr>
+    </w:p>
+    <w:p>
+      <w:pPr>
+        <w:bidi/>
+        <w:rPr>
+          <w:rStyle w:val="PageNumber"/>
+          <w:lang w:val="en-US" w:bidi="he-IL"/>
+        </w:rPr>
+      </w:pPr>
+      <w:r>
+        <w:rPr>
+          <w:rStyle w:val="PageNumber"/>
+          <w:lang w:val="en-US" w:bidi="he-IL"/>
+        </w:rPr>
+        <w:t>GIT LOGGGGGGGGGGGGGGGGGGGGGGGGGGGGGGGGGGGGGGGGGGGGGGG</w:t>
+      </w:r>
+    </w:p>
+    <w:p>
+      <w:pPr>
+        <w:bidi/>
+        <w:rPr>
+          <w:sz w:val="24"/>
+          <w:szCs w:val="24"/>
+          <w:rtl/>
+          <w:lang w:val="en-US" w:bidi="he-IL"/>
+        </w:rPr>
+      </w:pPr>
+      <w:r>
+        <w:rPr>
+          <w:rStyle w:val="PageNumber"/>
+          <w:rFonts w:hint="cs"/>
+          <w:rtl/>
+          <w:lang w:val="en-US" w:bidi="he-IL"/>
+        </w:rPr>
+        <w:t>!!!!!!!!!!!!!!!!!!!!!!!</w:t>
+      </w:r>
+      <w:r>
+        <w:rPr>
+          <w:rStyle w:val="Heading1Char"/>
+          <w:rFonts w:hint="cs"/>
+          <w:rtl/>
+          <w:lang w:val="en-US" w:bidi="he-IL"/>
+        </w:rPr>
+        <w:t xml:space="preserve"> </w:t>
+      </w:r>
+      <w:r>
+        <w:rPr>
+          <w:rStyle w:val="PageNumber"/>
+          <w:rFonts w:hint="cs"/>
+          <w:rtl/>
+          <w:lang w:val="en-US" w:bidi="he-IL"/>
+        </w:rPr>
+        <w:t>!!!!!!!!!!!!!!!!!!!!!!!</w:t>
+      </w:r>
+    </w:p>
+    <w:p>
+      <w:pPr>
+        <w:bidi/>
+        <w:rPr>
+          <w:sz w:val="24"/>
+          <w:szCs w:val="24"/>
+          <w:rtl/>
+          <w:lang w:val="en-US" w:bidi="he-IL"/>
+        </w:rPr>
+      </w:pPr>
+      <w:r>
+        <w:rPr>
+          <w:rStyle w:val="PageNumber"/>
+          <w:rFonts w:hint="cs"/>
+          <w:rtl/>
+          <w:lang w:val="en-US" w:bidi="he-IL"/>
+        </w:rPr>
+        <w:t>!!!!!!!!!!!!!!!!!!!!!!!</w:t>
+      </w:r>
+    </w:p>
+    <w:p>
+      <w:pPr>
+        <w:bidi/>
+        <w:rPr>
+          <w:sz w:val="24"/>
+          <w:szCs w:val="24"/>
+          <w:rtl/>
+          <w:lang w:val="en-US" w:bidi="he-IL"/>
+        </w:rPr>
+      </w:pPr>
+      <w:r>
+        <w:rPr>
+          <w:rStyle w:val="PageNumber"/>
+          <w:rFonts w:hint="cs"/>
+          <w:rtl/>
+          <w:lang w:val="en-US" w:bidi="he-IL"/>
+        </w:rPr>
+        <w:t>!!!!!!!!!!!!!!!!!!!!!!!</w:t>
+      </w:r>
+    </w:p>
+    <w:p>
+      <w:pPr>
+        <w:bidi/>
+        <w:rPr>
+          <w:sz w:val="24"/>
+          <w:szCs w:val="24"/>
+          <w:rtl/>
+          <w:lang w:val="en-US" w:bidi="he-IL"/>
+        </w:rPr>
+      </w:pPr>
+      <w:r>
+        <w:rPr>
+          <w:rStyle w:val="PageNumber"/>
+          <w:rFonts w:hint="cs"/>
+          <w:rtl/>
+          <w:lang w:val="en-US" w:bidi="he-IL"/>
+        </w:rPr>
+        <w:t>!!!!!!!!!!!!!!!!!!!!!!!</w:t>
+      </w:r>
+    </w:p>
+    <w:p>
+      <w:pPr>
+        <w:bidi/>
+        <w:rPr>
+          <w:sz w:val="24"/>
+          <w:szCs w:val="24"/>
+          <w:rtl/>
+          <w:lang w:val="en-US" w:bidi="he-IL"/>
+        </w:rPr>
+      </w:pPr>
+      <w:r>
+        <w:rPr>
+          <w:rStyle w:val="PageNumber"/>
+          <w:rFonts w:hint="cs"/>
+          <w:rtl/>
+          <w:lang w:val="en-US" w:bidi="he-IL"/>
+        </w:rPr>
+        <w:t>!!!!!!!!!!!!!!!!!!!!!!!</w:t>
+      </w:r>
+    </w:p>
+    <w:p>
+      <w:pPr>
+        <w:bidi/>
+        <w:rPr>
+          <w:sz w:val="24"/>
+          <w:szCs w:val="24"/>
+          <w:rtl/>
+          <w:lang w:val="en-US" w:bidi="he-IL"/>
+        </w:rPr>
+      </w:pPr>
+      <w:r>
+        <w:rPr>
+          <w:rStyle w:val="PageNumber"/>
+          <w:rFonts w:hint="cs"/>
+          <w:rtl/>
+          <w:lang w:val="en-US" w:bidi="he-IL"/>
+        </w:rPr>
+        <w:t>!!!!!!!!!!!!!!!!!!!!!!!</w:t>
+      </w:r>
+    </w:p>
+    <w:p>
+      <w:pPr>
+        <w:bidi/>
+        <w:rPr>
+          <w:sz w:val="24"/>
+          <w:szCs w:val="24"/>
+          <w:rtl/>
+          <w:lang w:val="en-US" w:bidi="he-IL"/>
+        </w:rPr>
+      </w:pPr>
+      <w:r>
+        <w:rPr>
+          <w:rStyle w:val="PageNumber"/>
+          <w:rFonts w:hint="cs"/>
+          <w:rtl/>
+          <w:lang w:val="en-US" w:bidi="he-IL"/>
+        </w:rPr>
+        <w:t>!!!!!!!!!!!!!!!!!!!!!!!</w:t>
+      </w:r>
+    </w:p>
+    <w:p>
+      <w:pPr>
+        <w:bidi/>
+        <w:rPr>
+          <w:sz w:val="24"/>
+          <w:szCs w:val="24"/>
+          <w:rtl/>
+          <w:lang w:val="en-US" w:bidi="he-IL"/>
+        </w:rPr>
+      </w:pPr>
+      <w:r>
+        <w:rPr>
+          <w:rStyle w:val="PageNumber"/>
+          <w:rFonts w:hint="cs"/>
+          <w:rtl/>
+          <w:lang w:val="en-US" w:bidi="he-IL"/>
+        </w:rPr>
+        <w:t>!!!!!!!!!!!!!!!!!!!!!!!</w:t>
+      </w:r>
+    </w:p>
+    <w:p>
+      <w:pPr>
+        <w:bidi/>
+        <w:rPr>
           <w:sz w:val="24"/>
           <w:szCs w:val="24"/>
           <w:rtl/>
@@ -1663,6 +3954,38 @@
       </w:tblBorders>
     </w:tblPr>
   </w:style>
+  <w:style w:type="paragraph" w:styleId="Footer">
+    <w:name w:val="footer"/>
+    <w:basedOn w:val="Normal"/>
+    <w:link w:val="FooterChar"/>
+    <w:uiPriority w:val="99"/>
+    <w:semiHidden/>
+    <w:unhideWhenUsed/>
+    <w:rsid w:val="005258DD"/>
+    <w:pPr>
+      <w:tabs>
+        <w:tab w:val="center" w:pos="4513"/>
+        <w:tab w:val="right" w:pos="9026"/>
+      </w:tabs>
+      <w:spacing w:after="0" w:line="240" w:lineRule="auto"/>
+    </w:pPr>
+  </w:style>
+  <w:style w:type="character" w:customStyle="1" w:styleId="FooterChar">
+    <w:name w:val="Footer Char"/>
+    <w:basedOn w:val="DefaultParagraphFont"/>
+    <w:link w:val="Footer"/>
+    <w:uiPriority w:val="99"/>
+    <w:semiHidden/>
+    <w:rsid w:val="005258DD"/>
+  </w:style>
+  <w:style w:type="character" w:styleId="PageNumber">
+    <w:name w:val="page number"/>
+    <w:basedOn w:val="DefaultParagraphFont"/>
+    <w:uiPriority w:val="99"/>
+    <w:semiHidden/>
+    <w:unhideWhenUsed/>
+    <w:rsid w:val="005258DD"/>
+  </w:style>
 </w:styles>
 </file>
 

</xml_diff>

<commit_message>
update UML for exception classes, removed reference from exceptions constructors
</commit_message>
<xml_diff>
--- a/dry.docx
+++ b/dry.docx
@@ -256,10 +256,10 @@
           <w:noProof/>
         </w:rPr>
         <w:drawing>
-          <wp:inline distT="0" distB="0" distL="0" distR="0" wp14:anchorId="1B15583F" wp14:editId="31019641">
-            <wp:extent cx="6102350" cy="4375627"/>
-            <wp:effectExtent l="76200" t="76200" r="127000" b="139700"/>
-            <wp:docPr id="1969728224" name="Picture 1"/>
+          <wp:inline distT="0" distB="0" distL="0" distR="0" wp14:anchorId="44733779" wp14:editId="365CA6FA">
+            <wp:extent cx="6106885" cy="4117716"/>
+            <wp:effectExtent l="76200" t="76200" r="141605" b="130810"/>
+            <wp:docPr id="1234492057" name="Picture 1"/>
             <wp:cNvGraphicFramePr>
               <a:graphicFrameLocks xmlns:a="http://schemas.openxmlformats.org/drawingml/2006/main" noChangeAspect="1"/>
             </wp:cNvGraphicFramePr>
@@ -288,7 +288,7 @@
                   <pic:spPr bwMode="auto">
                     <a:xfrm>
                       <a:off x="0" y="0"/>
-                      <a:ext cx="6105787" cy="4378091"/>
+                      <a:ext cx="6125516" cy="4130278"/>
                     </a:xfrm>
                     <a:prstGeom prst="rect">
                       <a:avLst/>
@@ -314,6 +314,26 @@
           </wp:inline>
         </w:drawing>
       </w:r>
+    </w:p>
+    <w:p>
+      <w:pPr>
+        <w:bidi/>
+        <w:rPr>
+          <w:sz w:val="24"/>
+          <w:szCs w:val="24"/>
+          <w:lang w:val="en-US" w:bidi="he-IL"/>
+        </w:rPr>
+      </w:pPr>
+    </w:p>
+    <w:p>
+      <w:pPr>
+        <w:bidi/>
+        <w:rPr>
+          <w:sz w:val="24"/>
+          <w:szCs w:val="24"/>
+          <w:lang w:val="en-US" w:bidi="he-IL"/>
+        </w:rPr>
+      </w:pPr>
     </w:p>
     <w:p>
       <w:pPr>
@@ -963,7 +983,6 @@
             <w:pPr>
               <w:bidi/>
               <w:rPr>
-                <w:rFonts w:hint="cs"/>
                 <w:sz w:val="24"/>
                 <w:szCs w:val="24"/>
                 <w:lang w:val="en-US" w:bidi="he-IL"/>
@@ -1360,7 +1379,6 @@
             <w:pPr>
               <w:bidi/>
               <w:rPr>
-                <w:rFonts w:hint="cs"/>
                 <w:sz w:val="24"/>
                 <w:szCs w:val="24"/>
                 <w:rtl/>
@@ -2183,7 +2201,6 @@
           <w:rtl/>
           <w:lang w:val="en-US" w:bidi="he-IL"/>
         </w:rPr>
-        <w:lastRenderedPageBreak/>
         <w:t>4.4:</w:t>
       </w:r>
       <w:r>

</xml_diff>

<commit_message>
Final polishing, update dry indexing of questions, add git log
</commit_message>
<xml_diff>
--- a/dry.docx
+++ b/dry.docx
@@ -227,6 +227,19 @@
           <w:lang w:val="en-US" w:bidi="he-IL"/>
         </w:rPr>
         <w:t>4.1</w:t>
+      </w:r>
+      <w:r>
+        <w:rPr>
+          <w:rFonts w:hint="cs"/>
+          <w:b/>
+          <w:bCs/>
+          <w:sz w:val="24"/>
+          <w:szCs w:val="24"/>
+          <w:u w:val="single"/>
+          <w:rtl/>
+          <w:lang w:val="en-US" w:bidi="he-IL"/>
+        </w:rPr>
+        <w:t>.1</w:t>
       </w:r>
       <w:r>
         <w:rPr>
@@ -371,6 +384,7 @@
         <w:rPr>
           <w:sz w:val="24"/>
           <w:szCs w:val="24"/>
+          <w:rtl/>
           <w:lang w:val="en-US" w:bidi="he-IL"/>
         </w:rPr>
       </w:pPr>
@@ -381,6 +395,7 @@
         <w:rPr>
           <w:sz w:val="24"/>
           <w:szCs w:val="24"/>
+          <w:rtl/>
           <w:lang w:val="en-US" w:bidi="he-IL"/>
         </w:rPr>
       </w:pPr>
@@ -389,27 +404,6 @@
       <w:pPr>
         <w:bidi/>
         <w:rPr>
-          <w:sz w:val="24"/>
-          <w:szCs w:val="24"/>
-          <w:lang w:val="en-US" w:bidi="he-IL"/>
-        </w:rPr>
-      </w:pPr>
-    </w:p>
-    <w:p>
-      <w:pPr>
-        <w:bidi/>
-        <w:rPr>
-          <w:sz w:val="24"/>
-          <w:szCs w:val="24"/>
-          <w:rtl/>
-          <w:lang w:val="en-US" w:bidi="he-IL"/>
-        </w:rPr>
-      </w:pPr>
-    </w:p>
-    <w:p>
-      <w:pPr>
-        <w:bidi/>
-        <w:rPr>
           <w:b/>
           <w:bCs/>
           <w:sz w:val="24"/>
@@ -430,7 +424,34 @@
           <w:rtl/>
           <w:lang w:val="en-US" w:bidi="he-IL"/>
         </w:rPr>
-        <w:t>4.2</w:t>
+        <w:lastRenderedPageBreak/>
+        <w:t>4.</w:t>
+      </w:r>
+      <w:r>
+        <w:rPr>
+          <w:rFonts w:hint="cs"/>
+          <w:b/>
+          <w:bCs/>
+          <w:sz w:val="24"/>
+          <w:szCs w:val="24"/>
+          <w:u w:val="single"/>
+          <w:rtl/>
+          <w:lang w:val="en-US" w:bidi="he-IL"/>
+        </w:rPr>
+        <w:t>1.</w:t>
+      </w:r>
+      <w:r>
+        <w:rPr>
+          <w:rFonts w:hint="cs"/>
+          <w:b/>
+          <w:bCs/>
+          <w:sz w:val="24"/>
+          <w:szCs w:val="24"/>
+          <w:u w:val="single"/>
+          <w:rtl/>
+          <w:lang w:val="en-US" w:bidi="he-IL"/>
+        </w:rPr>
+        <w:t>2</w:t>
       </w:r>
       <w:r>
         <w:rPr>
@@ -1480,7 +1501,33 @@
           <w:rtl/>
           <w:lang w:val="en-US" w:bidi="he-IL"/>
         </w:rPr>
-        <w:t>4.3:</w:t>
+        <w:t>4</w:t>
+      </w:r>
+      <w:r>
+        <w:rPr>
+          <w:rFonts w:hint="cs"/>
+          <w:b/>
+          <w:bCs/>
+          <w:sz w:val="24"/>
+          <w:szCs w:val="24"/>
+          <w:u w:val="single"/>
+          <w:rtl/>
+          <w:lang w:val="en-US" w:bidi="he-IL"/>
+        </w:rPr>
+        <w:t>.1</w:t>
+      </w:r>
+      <w:r>
+        <w:rPr>
+          <w:rFonts w:hint="cs"/>
+          <w:b/>
+          <w:bCs/>
+          <w:sz w:val="24"/>
+          <w:szCs w:val="24"/>
+          <w:u w:val="single"/>
+          <w:rtl/>
+          <w:lang w:val="en-US" w:bidi="he-IL"/>
+        </w:rPr>
+        <w:t>.3:</w:t>
       </w:r>
     </w:p>
     <w:p>
@@ -2182,611 +2229,9 @@
       <w:pPr>
         <w:bidi/>
         <w:rPr>
-          <w:b/>
-          <w:bCs/>
-          <w:sz w:val="24"/>
-          <w:szCs w:val="24"/>
-          <w:u w:val="single"/>
-          <w:lang w:val="en-US" w:bidi="he-IL"/>
-        </w:rPr>
-      </w:pPr>
-      <w:r>
-        <w:rPr>
-          <w:rFonts w:hint="cs"/>
-          <w:b/>
-          <w:bCs/>
-          <w:sz w:val="24"/>
-          <w:szCs w:val="24"/>
-          <w:u w:val="single"/>
-          <w:rtl/>
-          <w:lang w:val="en-US" w:bidi="he-IL"/>
-        </w:rPr>
-        <w:t>4.4:</w:t>
-      </w:r>
-      <w:r>
-        <w:rPr>
-          <w:rFonts w:hint="cs"/>
-          <w:b/>
-          <w:bCs/>
-          <w:sz w:val="24"/>
-          <w:szCs w:val="24"/>
-          <w:u w:val="single"/>
-          <w:rtl/>
-          <w:lang w:val="en-US" w:bidi="he-IL"/>
-        </w:rPr>
-        <w:t xml:space="preserve"> </w:t>
-      </w:r>
-    </w:p>
-    <w:p>
-      <w:pPr>
-        <w:bidi/>
-        <w:rPr>
-          <w:rStyle w:val="PageNumber"/>
-          <w:rtl/>
-          <w:lang w:val="en-US" w:bidi="he-IL"/>
-        </w:rPr>
-      </w:pPr>
-      <w:r>
-        <w:rPr>
-          <w:rFonts w:hint="cs"/>
-          <w:sz w:val="24"/>
-          <w:szCs w:val="24"/>
-          <w:rtl/>
-          <w:lang w:val="en-US" w:bidi="he-IL"/>
-        </w:rPr>
-        <w:t xml:space="preserve">אכן </w:t>
-      </w:r>
-      <w:r>
-        <w:rPr>
-          <w:sz w:val="24"/>
-          <w:szCs w:val="24"/>
-          <w:rtl/>
-          <w:lang w:val="en-US" w:bidi="he-IL"/>
-        </w:rPr>
-        <w:t>ניתן להוסיף את ה</w:t>
-      </w:r>
-      <w:r>
-        <w:rPr>
-          <w:sz w:val="24"/>
-          <w:szCs w:val="24"/>
-          <w:lang w:val="en-US" w:bidi="he-IL"/>
-        </w:rPr>
-        <w:t xml:space="preserve"> event </w:t>
-      </w:r>
-      <w:r>
-        <w:rPr>
-          <w:sz w:val="24"/>
-          <w:szCs w:val="24"/>
-          <w:rtl/>
-          <w:lang w:val="en-US" w:bidi="he-IL"/>
-        </w:rPr>
-        <w:t xml:space="preserve">. </w:t>
-      </w:r>
-      <w:r>
-        <w:rPr>
-          <w:rFonts w:hint="cs"/>
-          <w:sz w:val="24"/>
-          <w:szCs w:val="24"/>
-          <w:rtl/>
-          <w:lang w:val="en-US" w:bidi="he-IL"/>
-        </w:rPr>
-        <w:t>נ</w:t>
-      </w:r>
-      <w:r>
-        <w:rPr>
-          <w:sz w:val="24"/>
-          <w:szCs w:val="24"/>
-          <w:rtl/>
-          <w:lang w:val="en-US" w:bidi="he-IL"/>
-        </w:rPr>
-        <w:t>וסיף</w:t>
-      </w:r>
-      <w:r>
-        <w:rPr>
-          <w:rFonts w:hint="cs"/>
-          <w:sz w:val="24"/>
-          <w:szCs w:val="24"/>
-          <w:rtl/>
-          <w:lang w:val="en-US" w:bidi="he-IL"/>
-        </w:rPr>
-        <w:t xml:space="preserve"> </w:t>
-      </w:r>
-      <w:r>
-        <w:rPr>
-          <w:rFonts w:hint="cs"/>
-          <w:sz w:val="24"/>
-          <w:szCs w:val="24"/>
-          <w:rtl/>
-          <w:lang w:val="en-US" w:bidi="he-IL"/>
-        </w:rPr>
-        <w:t>מתודה</w:t>
-      </w:r>
-      <w:r>
-        <w:rPr>
-          <w:sz w:val="24"/>
-          <w:szCs w:val="24"/>
-          <w:lang w:bidi="he-IL"/>
-        </w:rPr>
-        <w:t xml:space="preserve"> </w:t>
-      </w:r>
-      <w:proofErr w:type="spellStart"/>
-      <w:r>
-        <w:rPr>
-          <w:sz w:val="24"/>
-          <w:szCs w:val="24"/>
-          <w:lang w:bidi="he-IL"/>
-        </w:rPr>
-        <w:t>setJob</w:t>
-      </w:r>
-      <w:proofErr w:type="spellEnd"/>
-      <w:r>
-        <w:rPr>
-          <w:sz w:val="24"/>
-          <w:szCs w:val="24"/>
-          <w:lang w:bidi="he-IL"/>
-        </w:rPr>
-        <w:t xml:space="preserve"> </w:t>
-      </w:r>
-      <w:r>
-        <w:rPr>
-          <w:sz w:val="24"/>
-          <w:szCs w:val="24"/>
-          <w:rtl/>
-          <w:lang w:val="en-US" w:bidi="he-IL"/>
-        </w:rPr>
-        <w:t>למחלקה</w:t>
-      </w:r>
-      <w:r>
-        <w:rPr>
-          <w:sz w:val="24"/>
-          <w:szCs w:val="24"/>
-          <w:lang w:bidi="he-IL"/>
-        </w:rPr>
-        <w:t xml:space="preserve"> player </w:t>
-      </w:r>
-      <w:r>
-        <w:rPr>
-          <w:sz w:val="24"/>
-          <w:szCs w:val="24"/>
-          <w:rtl/>
-          <w:lang w:val="en-US" w:bidi="he-IL"/>
-        </w:rPr>
-        <w:t>שתפקידה הוא שינוי ה</w:t>
-      </w:r>
-      <w:r>
-        <w:rPr>
-          <w:rFonts w:hint="cs"/>
-          <w:sz w:val="24"/>
-          <w:szCs w:val="24"/>
-          <w:rtl/>
-          <w:lang w:val="en-US" w:bidi="he-IL"/>
-        </w:rPr>
-        <w:t xml:space="preserve"> </w:t>
-      </w:r>
-      <w:r>
-        <w:rPr>
-          <w:sz w:val="24"/>
-          <w:szCs w:val="24"/>
-          <w:lang w:val="en-US" w:bidi="he-IL"/>
-        </w:rPr>
-        <w:t>job</w:t>
-      </w:r>
-      <w:r>
-        <w:rPr>
-          <w:sz w:val="24"/>
-          <w:szCs w:val="24"/>
-          <w:rtl/>
-          <w:lang w:val="en-US" w:bidi="he-IL"/>
-        </w:rPr>
-        <w:t xml:space="preserve"> של הדמות</w:t>
-      </w:r>
-      <w:r>
-        <w:rPr>
-          <w:rFonts w:hint="cs"/>
-          <w:sz w:val="24"/>
-          <w:szCs w:val="24"/>
-          <w:rtl/>
-          <w:lang w:val="en-US" w:bidi="he-IL"/>
-        </w:rPr>
-        <w:t xml:space="preserve"> </w:t>
-      </w:r>
-      <w:r>
-        <w:rPr>
-          <w:rFonts w:hint="cs"/>
-          <w:b/>
-          <w:bCs/>
-          <w:sz w:val="24"/>
-          <w:szCs w:val="24"/>
-          <w:rtl/>
-          <w:lang w:val="en-US" w:bidi="he-IL"/>
-        </w:rPr>
-        <w:t>ל</w:t>
-      </w:r>
-      <w:r>
-        <w:rPr>
-          <w:b/>
-          <w:bCs/>
-          <w:sz w:val="24"/>
-          <w:szCs w:val="24"/>
-          <w:lang w:val="en-US" w:bidi="he-IL"/>
-        </w:rPr>
-        <w:t xml:space="preserve"> </w:t>
-      </w:r>
-      <w:r>
-        <w:rPr>
-          <w:rFonts w:hint="cs"/>
-          <w:b/>
-          <w:bCs/>
-          <w:sz w:val="24"/>
-          <w:szCs w:val="24"/>
-          <w:rtl/>
-          <w:lang w:val="en-US" w:bidi="he-IL"/>
-        </w:rPr>
-        <w:t xml:space="preserve"> </w:t>
-      </w:r>
-      <w:r>
-        <w:rPr>
-          <w:b/>
-          <w:bCs/>
-          <w:sz w:val="24"/>
-          <w:szCs w:val="24"/>
-          <w:lang w:val="en-US" w:bidi="he-IL"/>
-        </w:rPr>
-        <w:t>job</w:t>
-      </w:r>
-      <w:r>
-        <w:rPr>
-          <w:rFonts w:hint="cs"/>
-          <w:b/>
-          <w:bCs/>
-          <w:sz w:val="24"/>
-          <w:szCs w:val="24"/>
-          <w:rtl/>
-          <w:lang w:val="en-US" w:bidi="he-IL"/>
-        </w:rPr>
-        <w:t xml:space="preserve"> שהיא מקבלת</w:t>
-      </w:r>
-      <w:r>
-        <w:rPr>
-          <w:sz w:val="24"/>
-          <w:szCs w:val="24"/>
-          <w:rtl/>
-          <w:lang w:val="en-US" w:bidi="he-IL"/>
-        </w:rPr>
-        <w:t xml:space="preserve">. כעת נוסיף </w:t>
-      </w:r>
-      <w:r>
-        <w:rPr>
-          <w:rFonts w:hint="cs"/>
-          <w:sz w:val="24"/>
-          <w:szCs w:val="24"/>
-          <w:rtl/>
-          <w:lang w:val="en-US" w:bidi="he-IL"/>
-        </w:rPr>
-        <w:t xml:space="preserve">מחלקה </w:t>
-      </w:r>
-      <w:r>
-        <w:rPr>
-          <w:rFonts w:hint="cs"/>
-          <w:sz w:val="24"/>
-          <w:szCs w:val="24"/>
-          <w:rtl/>
-          <w:lang w:val="en-US" w:bidi="he-IL"/>
-        </w:rPr>
-        <w:t>שיורשת מ:-</w:t>
-      </w:r>
-      <w:r>
-        <w:rPr>
-          <w:sz w:val="24"/>
-          <w:szCs w:val="24"/>
-          <w:lang w:bidi="he-IL"/>
-        </w:rPr>
-        <w:t xml:space="preserve"> </w:t>
-      </w:r>
-      <w:proofErr w:type="spellStart"/>
-      <w:r>
-        <w:rPr>
-          <w:sz w:val="24"/>
-          <w:szCs w:val="24"/>
-          <w:lang w:bidi="he-IL"/>
-        </w:rPr>
-        <w:t>SpecialEvent</w:t>
-      </w:r>
-      <w:proofErr w:type="spellEnd"/>
-      <w:r>
-        <w:rPr>
-          <w:sz w:val="24"/>
-          <w:szCs w:val="24"/>
-          <w:lang w:bidi="he-IL"/>
-        </w:rPr>
-        <w:t xml:space="preserve"> </w:t>
-      </w:r>
-      <w:r>
-        <w:rPr>
-          <w:sz w:val="24"/>
-          <w:szCs w:val="24"/>
-          <w:rtl/>
-          <w:lang w:val="en-US" w:bidi="he-IL"/>
-        </w:rPr>
-        <w:t>בשם</w:t>
-      </w:r>
-      <w:r>
-        <w:rPr>
-          <w:rFonts w:hint="cs"/>
-          <w:sz w:val="24"/>
-          <w:szCs w:val="24"/>
-          <w:rtl/>
-          <w:lang w:val="en-US" w:bidi="he-IL"/>
-        </w:rPr>
-        <w:t xml:space="preserve"> </w:t>
-      </w:r>
-      <w:proofErr w:type="spellStart"/>
-      <w:r>
-        <w:rPr>
-          <w:sz w:val="24"/>
-          <w:szCs w:val="24"/>
-          <w:lang w:bidi="he-IL"/>
-        </w:rPr>
-        <w:t>DivineInspiration</w:t>
-      </w:r>
-      <w:proofErr w:type="spellEnd"/>
-      <w:r>
-        <w:rPr>
-          <w:sz w:val="24"/>
-          <w:szCs w:val="24"/>
-          <w:lang w:bidi="he-IL"/>
-        </w:rPr>
-        <w:t xml:space="preserve"> </w:t>
-      </w:r>
-      <w:r>
-        <w:rPr>
-          <w:rFonts w:hint="cs"/>
-          <w:sz w:val="24"/>
-          <w:szCs w:val="24"/>
-          <w:rtl/>
-          <w:lang w:bidi="he-IL"/>
-        </w:rPr>
-        <w:t xml:space="preserve"> </w:t>
-      </w:r>
-      <w:r>
-        <w:rPr>
-          <w:sz w:val="24"/>
-          <w:szCs w:val="24"/>
-          <w:rtl/>
-          <w:lang w:val="en-US" w:bidi="he-IL"/>
-        </w:rPr>
-        <w:t>שתדרוס</w:t>
-      </w:r>
-      <w:r>
-        <w:rPr>
-          <w:rFonts w:hint="cs"/>
-          <w:sz w:val="24"/>
-          <w:szCs w:val="24"/>
-          <w:rtl/>
-          <w:lang w:bidi="he-IL"/>
-        </w:rPr>
-        <w:t xml:space="preserve"> את המתודה </w:t>
-      </w:r>
-      <w:proofErr w:type="spellStart"/>
-      <w:r>
-        <w:rPr>
-          <w:sz w:val="24"/>
-          <w:szCs w:val="24"/>
-          <w:lang w:val="en-US" w:bidi="he-IL"/>
-        </w:rPr>
-        <w:t>playEvent</w:t>
-      </w:r>
-      <w:proofErr w:type="spellEnd"/>
-      <w:r>
-        <w:rPr>
-          <w:rFonts w:hint="cs"/>
-          <w:sz w:val="24"/>
-          <w:szCs w:val="24"/>
-          <w:rtl/>
-          <w:lang w:val="en-US" w:bidi="he-IL"/>
-        </w:rPr>
-        <w:t xml:space="preserve"> </w:t>
-      </w:r>
-      <w:r>
-        <w:rPr>
-          <w:rFonts w:hint="cs"/>
-          <w:sz w:val="24"/>
-          <w:szCs w:val="24"/>
-          <w:rtl/>
-          <w:lang w:val="en-US" w:bidi="he-IL"/>
-        </w:rPr>
-        <w:t>ש</w:t>
-      </w:r>
-      <w:r>
-        <w:rPr>
-          <w:rFonts w:hint="cs"/>
-          <w:sz w:val="24"/>
-          <w:szCs w:val="24"/>
-          <w:rtl/>
-          <w:lang w:val="en-US" w:bidi="he-IL"/>
-        </w:rPr>
-        <w:t>בה י</w:t>
-      </w:r>
-      <w:r>
-        <w:rPr>
-          <w:sz w:val="24"/>
-          <w:szCs w:val="24"/>
-          <w:rtl/>
-          <w:lang w:val="en-US" w:bidi="he-IL"/>
-        </w:rPr>
-        <w:t>וגרל מתוך כלל</w:t>
-      </w:r>
-      <w:r>
-        <w:rPr>
-          <w:sz w:val="24"/>
-          <w:szCs w:val="24"/>
-          <w:lang w:val="en-US" w:bidi="he-IL"/>
-        </w:rPr>
-        <w:t xml:space="preserve"> </w:t>
-      </w:r>
-      <w:r>
-        <w:rPr>
-          <w:rFonts w:hint="cs"/>
-          <w:sz w:val="24"/>
-          <w:szCs w:val="24"/>
-          <w:rtl/>
-          <w:lang w:val="en-US" w:bidi="he-IL"/>
-        </w:rPr>
-        <w:t xml:space="preserve"> ה:-</w:t>
-      </w:r>
-      <w:r>
-        <w:rPr>
-          <w:sz w:val="24"/>
-          <w:szCs w:val="24"/>
-          <w:rtl/>
-          <w:lang w:val="en-US" w:bidi="he-IL"/>
-        </w:rPr>
-        <w:t xml:space="preserve"> </w:t>
-      </w:r>
-      <w:r>
-        <w:rPr>
-          <w:sz w:val="24"/>
-          <w:szCs w:val="24"/>
-          <w:lang w:val="en-US" w:bidi="he-IL"/>
-        </w:rPr>
-        <w:t>jobs</w:t>
-      </w:r>
-      <w:r>
-        <w:rPr>
-          <w:sz w:val="24"/>
-          <w:szCs w:val="24"/>
-          <w:rtl/>
-          <w:lang w:val="en-US" w:bidi="he-IL"/>
-        </w:rPr>
-        <w:t xml:space="preserve"> הקיימ</w:t>
-      </w:r>
-      <w:r>
-        <w:rPr>
-          <w:rFonts w:hint="cs"/>
-          <w:sz w:val="24"/>
-          <w:szCs w:val="24"/>
-          <w:rtl/>
-          <w:lang w:val="en-US" w:bidi="he-IL"/>
-        </w:rPr>
-        <w:t xml:space="preserve">ים </w:t>
-      </w:r>
-      <w:r>
-        <w:rPr>
-          <w:sz w:val="24"/>
-          <w:szCs w:val="24"/>
-          <w:rtl/>
-          <w:lang w:val="en-US" w:bidi="he-IL"/>
-        </w:rPr>
-        <w:t xml:space="preserve">באמצעות </w:t>
-      </w:r>
-      <w:r>
-        <w:rPr>
-          <w:rFonts w:hint="cs"/>
-          <w:sz w:val="24"/>
-          <w:szCs w:val="24"/>
-          <w:rtl/>
-          <w:lang w:val="en-US" w:bidi="he-IL"/>
-        </w:rPr>
-        <w:t xml:space="preserve">מתודה שנוסיף ל </w:t>
-      </w:r>
-      <w:proofErr w:type="spellStart"/>
-      <w:r>
-        <w:rPr>
-          <w:sz w:val="24"/>
-          <w:szCs w:val="24"/>
-          <w:lang w:val="en-US" w:bidi="he-IL"/>
-        </w:rPr>
-        <w:t>ItemFactory</w:t>
-      </w:r>
-      <w:proofErr w:type="spellEnd"/>
-      <w:r>
-        <w:rPr>
-          <w:rFonts w:hint="cs"/>
-          <w:sz w:val="24"/>
-          <w:szCs w:val="24"/>
-          <w:rtl/>
-          <w:lang w:val="en-US" w:bidi="he-IL"/>
-        </w:rPr>
-        <w:t xml:space="preserve"> שתגריל </w:t>
-      </w:r>
-      <w:r>
-        <w:rPr>
-          <w:sz w:val="24"/>
-          <w:szCs w:val="24"/>
-          <w:lang w:val="en-US" w:bidi="he-IL"/>
-        </w:rPr>
-        <w:t xml:space="preserve">job </w:t>
-      </w:r>
-      <w:r>
-        <w:rPr>
-          <w:rFonts w:hint="cs"/>
-          <w:sz w:val="24"/>
-          <w:szCs w:val="24"/>
-          <w:rtl/>
-          <w:lang w:val="en-US" w:bidi="he-IL"/>
-        </w:rPr>
-        <w:t xml:space="preserve"> </w:t>
-      </w:r>
-      <w:r>
-        <w:rPr>
-          <w:rFonts w:hint="cs"/>
-          <w:sz w:val="24"/>
-          <w:szCs w:val="24"/>
-          <w:rtl/>
-          <w:lang w:val="en-US" w:bidi="he-IL"/>
-        </w:rPr>
-        <w:t xml:space="preserve">מבין הרשימה של הקיימים. </w:t>
-      </w:r>
-      <w:r>
-        <w:rPr>
-          <w:rFonts w:hint="cs"/>
-          <w:sz w:val="24"/>
-          <w:szCs w:val="24"/>
-          <w:rtl/>
-          <w:lang w:val="en-US" w:bidi="he-IL"/>
-        </w:rPr>
-        <w:t xml:space="preserve">ואז בעזרת ה </w:t>
-      </w:r>
-      <w:r>
-        <w:rPr>
-          <w:sz w:val="24"/>
-          <w:szCs w:val="24"/>
-          <w:lang w:val="en-US" w:bidi="he-IL"/>
-        </w:rPr>
-        <w:t>setter</w:t>
-      </w:r>
-      <w:r>
-        <w:rPr>
-          <w:rFonts w:hint="cs"/>
-          <w:sz w:val="24"/>
-          <w:szCs w:val="24"/>
-          <w:rtl/>
-          <w:lang w:val="en-US" w:bidi="he-IL"/>
-        </w:rPr>
-        <w:t xml:space="preserve"> במחלקה </w:t>
-      </w:r>
-      <w:r>
-        <w:rPr>
-          <w:rStyle w:val="PageNumber"/>
-          <w:lang w:val="en-US"/>
-        </w:rPr>
-        <w:t>player</w:t>
-      </w:r>
-      <w:r>
-        <w:rPr>
-          <w:rStyle w:val="PageNumber"/>
-          <w:rFonts w:hint="cs"/>
-          <w:rtl/>
-          <w:lang w:val="en-US" w:bidi="he-IL"/>
-        </w:rPr>
-        <w:t xml:space="preserve"> נשנה את עבודתו כנדרש.</w:t>
-      </w:r>
-    </w:p>
-    <w:p>
-      <w:pPr>
-        <w:bidi/>
-        <w:rPr>
-          <w:rStyle w:val="PageNumber"/>
+          <w:sz w:val="24"/>
+          <w:szCs w:val="24"/>
+          <w:rtl/>
           <w:lang w:val="en-US" w:bidi="he-IL"/>
         </w:rPr>
       </w:pPr>
@@ -2795,10 +2240,67 @@
       <w:pPr>
         <w:bidi/>
         <w:rPr>
-          <w:rStyle w:val="PageNumber"/>
+          <w:b/>
+          <w:bCs/>
+          <w:sz w:val="24"/>
+          <w:szCs w:val="24"/>
+          <w:u w:val="single"/>
           <w:lang w:val="en-US" w:bidi="he-IL"/>
         </w:rPr>
       </w:pPr>
+      <w:r>
+        <w:rPr>
+          <w:rFonts w:hint="cs"/>
+          <w:b/>
+          <w:bCs/>
+          <w:sz w:val="24"/>
+          <w:szCs w:val="24"/>
+          <w:u w:val="single"/>
+          <w:rtl/>
+          <w:lang w:val="en-US" w:bidi="he-IL"/>
+        </w:rPr>
+        <w:lastRenderedPageBreak/>
+        <w:t>4</w:t>
+      </w:r>
+      <w:r>
+        <w:rPr>
+          <w:rFonts w:hint="cs"/>
+          <w:b/>
+          <w:bCs/>
+          <w:sz w:val="24"/>
+          <w:szCs w:val="24"/>
+          <w:u w:val="single"/>
+          <w:rtl/>
+          <w:lang w:val="en-US" w:bidi="he-IL"/>
+        </w:rPr>
+        <w:t>.1</w:t>
+      </w:r>
+      <w:r>
+        <w:rPr>
+          <w:rFonts w:hint="cs"/>
+          <w:b/>
+          <w:bCs/>
+          <w:sz w:val="24"/>
+          <w:szCs w:val="24"/>
+          <w:u w:val="single"/>
+          <w:rtl/>
+          <w:lang w:val="en-US" w:bidi="he-IL"/>
+        </w:rPr>
+        <w:t>.4:</w:t>
+      </w:r>
+      <w:r>
+        <w:rPr>
+          <w:rFonts w:hint="cs"/>
+          <w:b/>
+          <w:bCs/>
+          <w:sz w:val="24"/>
+          <w:szCs w:val="24"/>
+          <w:u w:val="single"/>
+          <w:rtl/>
+          <w:lang w:val="en-US" w:bidi="he-IL"/>
+        </w:rPr>
+        <w:t xml:space="preserve"> </w:t>
+      </w:r>
     </w:p>
     <w:p>
       <w:pPr>
@@ -2809,209 +2311,560 @@
           <w:lang w:val="en-US" w:bidi="he-IL"/>
         </w:rPr>
       </w:pPr>
-    </w:p>
-    <w:p>
-      <w:pPr>
-        <w:bidi/>
+      <w:r>
+        <w:rPr>
+          <w:rFonts w:hint="cs"/>
+          <w:sz w:val="24"/>
+          <w:szCs w:val="24"/>
+          <w:rtl/>
+          <w:lang w:val="en-US" w:bidi="he-IL"/>
+        </w:rPr>
+        <w:t xml:space="preserve">אכן </w:t>
+      </w:r>
+      <w:r>
+        <w:rPr>
+          <w:sz w:val="24"/>
+          <w:szCs w:val="24"/>
+          <w:rtl/>
+          <w:lang w:val="en-US" w:bidi="he-IL"/>
+        </w:rPr>
+        <w:t>ניתן להוסיף את ה</w:t>
+      </w:r>
+      <w:r>
+        <w:rPr>
+          <w:sz w:val="24"/>
+          <w:szCs w:val="24"/>
+          <w:lang w:val="en-US" w:bidi="he-IL"/>
+        </w:rPr>
+        <w:t xml:space="preserve"> event </w:t>
+      </w:r>
+      <w:r>
+        <w:rPr>
+          <w:sz w:val="24"/>
+          <w:szCs w:val="24"/>
+          <w:rtl/>
+          <w:lang w:val="en-US" w:bidi="he-IL"/>
+        </w:rPr>
+        <w:t xml:space="preserve">. </w:t>
+      </w:r>
+      <w:r>
+        <w:rPr>
+          <w:rFonts w:hint="cs"/>
+          <w:sz w:val="24"/>
+          <w:szCs w:val="24"/>
+          <w:rtl/>
+          <w:lang w:val="en-US" w:bidi="he-IL"/>
+        </w:rPr>
+        <w:t>נ</w:t>
+      </w:r>
+      <w:r>
+        <w:rPr>
+          <w:sz w:val="24"/>
+          <w:szCs w:val="24"/>
+          <w:rtl/>
+          <w:lang w:val="en-US" w:bidi="he-IL"/>
+        </w:rPr>
+        <w:t>וסיף</w:t>
+      </w:r>
+      <w:r>
+        <w:rPr>
+          <w:rFonts w:hint="cs"/>
+          <w:sz w:val="24"/>
+          <w:szCs w:val="24"/>
+          <w:rtl/>
+          <w:lang w:val="en-US" w:bidi="he-IL"/>
+        </w:rPr>
+        <w:t xml:space="preserve"> </w:t>
+      </w:r>
+      <w:r>
+        <w:rPr>
+          <w:rFonts w:hint="cs"/>
+          <w:sz w:val="24"/>
+          <w:szCs w:val="24"/>
+          <w:rtl/>
+          <w:lang w:val="en-US" w:bidi="he-IL"/>
+        </w:rPr>
+        <w:t>מתודה</w:t>
+      </w:r>
+      <w:r>
+        <w:rPr>
+          <w:sz w:val="24"/>
+          <w:szCs w:val="24"/>
+          <w:lang w:bidi="he-IL"/>
+        </w:rPr>
+        <w:t xml:space="preserve"> </w:t>
+      </w:r>
+      <w:proofErr w:type="spellStart"/>
+      <w:r>
+        <w:rPr>
+          <w:sz w:val="24"/>
+          <w:szCs w:val="24"/>
+          <w:lang w:bidi="he-IL"/>
+        </w:rPr>
+        <w:t>setJob</w:t>
+      </w:r>
+      <w:proofErr w:type="spellEnd"/>
+      <w:r>
+        <w:rPr>
+          <w:sz w:val="24"/>
+          <w:szCs w:val="24"/>
+          <w:lang w:bidi="he-IL"/>
+        </w:rPr>
+        <w:t xml:space="preserve"> </w:t>
+      </w:r>
+      <w:r>
+        <w:rPr>
+          <w:sz w:val="24"/>
+          <w:szCs w:val="24"/>
+          <w:rtl/>
+          <w:lang w:val="en-US" w:bidi="he-IL"/>
+        </w:rPr>
+        <w:t>למחלקה</w:t>
+      </w:r>
+      <w:r>
+        <w:rPr>
+          <w:sz w:val="24"/>
+          <w:szCs w:val="24"/>
+          <w:lang w:bidi="he-IL"/>
+        </w:rPr>
+        <w:t xml:space="preserve"> player </w:t>
+      </w:r>
+      <w:r>
+        <w:rPr>
+          <w:sz w:val="24"/>
+          <w:szCs w:val="24"/>
+          <w:rtl/>
+          <w:lang w:val="en-US" w:bidi="he-IL"/>
+        </w:rPr>
+        <w:t>שתפקידה הוא שינוי ה</w:t>
+      </w:r>
+      <w:r>
+        <w:rPr>
+          <w:rFonts w:hint="cs"/>
+          <w:sz w:val="24"/>
+          <w:szCs w:val="24"/>
+          <w:rtl/>
+          <w:lang w:val="en-US" w:bidi="he-IL"/>
+        </w:rPr>
+        <w:t xml:space="preserve"> </w:t>
+      </w:r>
+      <w:r>
+        <w:rPr>
+          <w:sz w:val="24"/>
+          <w:szCs w:val="24"/>
+          <w:lang w:val="en-US" w:bidi="he-IL"/>
+        </w:rPr>
+        <w:t>job</w:t>
+      </w:r>
+      <w:r>
+        <w:rPr>
+          <w:sz w:val="24"/>
+          <w:szCs w:val="24"/>
+          <w:rtl/>
+          <w:lang w:val="en-US" w:bidi="he-IL"/>
+        </w:rPr>
+        <w:t xml:space="preserve"> של הדמות</w:t>
+      </w:r>
+      <w:r>
+        <w:rPr>
+          <w:rFonts w:hint="cs"/>
+          <w:sz w:val="24"/>
+          <w:szCs w:val="24"/>
+          <w:rtl/>
+          <w:lang w:val="en-US" w:bidi="he-IL"/>
+        </w:rPr>
+        <w:t xml:space="preserve"> </w:t>
+      </w:r>
+      <w:r>
+        <w:rPr>
+          <w:rFonts w:hint="cs"/>
+          <w:b/>
+          <w:bCs/>
+          <w:sz w:val="24"/>
+          <w:szCs w:val="24"/>
+          <w:rtl/>
+          <w:lang w:val="en-US" w:bidi="he-IL"/>
+        </w:rPr>
+        <w:t>ל</w:t>
+      </w:r>
+      <w:r>
+        <w:rPr>
+          <w:b/>
+          <w:bCs/>
+          <w:sz w:val="24"/>
+          <w:szCs w:val="24"/>
+          <w:lang w:val="en-US" w:bidi="he-IL"/>
+        </w:rPr>
+        <w:t xml:space="preserve"> </w:t>
+      </w:r>
+      <w:r>
+        <w:rPr>
+          <w:rFonts w:hint="cs"/>
+          <w:b/>
+          <w:bCs/>
+          <w:sz w:val="24"/>
+          <w:szCs w:val="24"/>
+          <w:rtl/>
+          <w:lang w:val="en-US" w:bidi="he-IL"/>
+        </w:rPr>
+        <w:t xml:space="preserve"> </w:t>
+      </w:r>
+      <w:r>
+        <w:rPr>
+          <w:b/>
+          <w:bCs/>
+          <w:sz w:val="24"/>
+          <w:szCs w:val="24"/>
+          <w:lang w:val="en-US" w:bidi="he-IL"/>
+        </w:rPr>
+        <w:t>job</w:t>
+      </w:r>
+      <w:r>
+        <w:rPr>
+          <w:rFonts w:hint="cs"/>
+          <w:b/>
+          <w:bCs/>
+          <w:sz w:val="24"/>
+          <w:szCs w:val="24"/>
+          <w:rtl/>
+          <w:lang w:val="en-US" w:bidi="he-IL"/>
+        </w:rPr>
+        <w:t xml:space="preserve"> שהיא מקבלת</w:t>
+      </w:r>
+      <w:r>
+        <w:rPr>
+          <w:sz w:val="24"/>
+          <w:szCs w:val="24"/>
+          <w:rtl/>
+          <w:lang w:val="en-US" w:bidi="he-IL"/>
+        </w:rPr>
+        <w:t xml:space="preserve">. כעת נוסיף </w:t>
+      </w:r>
+      <w:r>
+        <w:rPr>
+          <w:rFonts w:hint="cs"/>
+          <w:sz w:val="24"/>
+          <w:szCs w:val="24"/>
+          <w:rtl/>
+          <w:lang w:val="en-US" w:bidi="he-IL"/>
+        </w:rPr>
+        <w:t xml:space="preserve">מחלקה </w:t>
+      </w:r>
+      <w:r>
+        <w:rPr>
+          <w:rFonts w:hint="cs"/>
+          <w:sz w:val="24"/>
+          <w:szCs w:val="24"/>
+          <w:rtl/>
+          <w:lang w:val="en-US" w:bidi="he-IL"/>
+        </w:rPr>
+        <w:t>שיורשת מ:-</w:t>
+      </w:r>
+      <w:r>
+        <w:rPr>
+          <w:sz w:val="24"/>
+          <w:szCs w:val="24"/>
+          <w:lang w:bidi="he-IL"/>
+        </w:rPr>
+        <w:t xml:space="preserve"> </w:t>
+      </w:r>
+      <w:proofErr w:type="spellStart"/>
+      <w:r>
+        <w:rPr>
+          <w:sz w:val="24"/>
+          <w:szCs w:val="24"/>
+          <w:lang w:bidi="he-IL"/>
+        </w:rPr>
+        <w:t>SpecialEvent</w:t>
+      </w:r>
+      <w:proofErr w:type="spellEnd"/>
+      <w:r>
+        <w:rPr>
+          <w:sz w:val="24"/>
+          <w:szCs w:val="24"/>
+          <w:lang w:bidi="he-IL"/>
+        </w:rPr>
+        <w:t xml:space="preserve"> </w:t>
+      </w:r>
+      <w:r>
+        <w:rPr>
+          <w:sz w:val="24"/>
+          <w:szCs w:val="24"/>
+          <w:rtl/>
+          <w:lang w:val="en-US" w:bidi="he-IL"/>
+        </w:rPr>
+        <w:t>בשם</w:t>
+      </w:r>
+      <w:r>
+        <w:rPr>
+          <w:rFonts w:hint="cs"/>
+          <w:sz w:val="24"/>
+          <w:szCs w:val="24"/>
+          <w:rtl/>
+          <w:lang w:val="en-US" w:bidi="he-IL"/>
+        </w:rPr>
+        <w:t xml:space="preserve"> </w:t>
+      </w:r>
+      <w:proofErr w:type="spellStart"/>
+      <w:r>
+        <w:rPr>
+          <w:sz w:val="24"/>
+          <w:szCs w:val="24"/>
+          <w:lang w:bidi="he-IL"/>
+        </w:rPr>
+        <w:t>DivineInspiration</w:t>
+      </w:r>
+      <w:proofErr w:type="spellEnd"/>
+      <w:r>
+        <w:rPr>
+          <w:sz w:val="24"/>
+          <w:szCs w:val="24"/>
+          <w:lang w:bidi="he-IL"/>
+        </w:rPr>
+        <w:t xml:space="preserve"> </w:t>
+      </w:r>
+      <w:r>
+        <w:rPr>
+          <w:rFonts w:hint="cs"/>
+          <w:sz w:val="24"/>
+          <w:szCs w:val="24"/>
+          <w:rtl/>
+          <w:lang w:bidi="he-IL"/>
+        </w:rPr>
+        <w:t xml:space="preserve"> </w:t>
+      </w:r>
+      <w:r>
+        <w:rPr>
+          <w:sz w:val="24"/>
+          <w:szCs w:val="24"/>
+          <w:rtl/>
+          <w:lang w:val="en-US" w:bidi="he-IL"/>
+        </w:rPr>
+        <w:t>שתדרוס</w:t>
+      </w:r>
+      <w:r>
+        <w:rPr>
+          <w:rFonts w:hint="cs"/>
+          <w:sz w:val="24"/>
+          <w:szCs w:val="24"/>
+          <w:rtl/>
+          <w:lang w:bidi="he-IL"/>
+        </w:rPr>
+        <w:t xml:space="preserve"> את המתודה </w:t>
+      </w:r>
+      <w:proofErr w:type="spellStart"/>
+      <w:r>
+        <w:rPr>
+          <w:sz w:val="24"/>
+          <w:szCs w:val="24"/>
+          <w:lang w:val="en-US" w:bidi="he-IL"/>
+        </w:rPr>
+        <w:t>playEvent</w:t>
+      </w:r>
+      <w:proofErr w:type="spellEnd"/>
+      <w:r>
+        <w:rPr>
+          <w:rFonts w:hint="cs"/>
+          <w:sz w:val="24"/>
+          <w:szCs w:val="24"/>
+          <w:rtl/>
+          <w:lang w:val="en-US" w:bidi="he-IL"/>
+        </w:rPr>
+        <w:t xml:space="preserve"> </w:t>
+      </w:r>
+      <w:r>
+        <w:rPr>
+          <w:rFonts w:hint="cs"/>
+          <w:sz w:val="24"/>
+          <w:szCs w:val="24"/>
+          <w:rtl/>
+          <w:lang w:val="en-US" w:bidi="he-IL"/>
+        </w:rPr>
+        <w:t>ש</w:t>
+      </w:r>
+      <w:r>
+        <w:rPr>
+          <w:rFonts w:hint="cs"/>
+          <w:sz w:val="24"/>
+          <w:szCs w:val="24"/>
+          <w:rtl/>
+          <w:lang w:val="en-US" w:bidi="he-IL"/>
+        </w:rPr>
+        <w:t>בה י</w:t>
+      </w:r>
+      <w:r>
+        <w:rPr>
+          <w:sz w:val="24"/>
+          <w:szCs w:val="24"/>
+          <w:rtl/>
+          <w:lang w:val="en-US" w:bidi="he-IL"/>
+        </w:rPr>
+        <w:t>וגרל מתוך כלל</w:t>
+      </w:r>
+      <w:r>
+        <w:rPr>
+          <w:sz w:val="24"/>
+          <w:szCs w:val="24"/>
+          <w:lang w:val="en-US" w:bidi="he-IL"/>
+        </w:rPr>
+        <w:t xml:space="preserve"> </w:t>
+      </w:r>
+      <w:r>
+        <w:rPr>
+          <w:rFonts w:hint="cs"/>
+          <w:sz w:val="24"/>
+          <w:szCs w:val="24"/>
+          <w:rtl/>
+          <w:lang w:val="en-US" w:bidi="he-IL"/>
+        </w:rPr>
+        <w:t xml:space="preserve"> ה:-</w:t>
+      </w:r>
+      <w:r>
+        <w:rPr>
+          <w:sz w:val="24"/>
+          <w:szCs w:val="24"/>
+          <w:rtl/>
+          <w:lang w:val="en-US" w:bidi="he-IL"/>
+        </w:rPr>
+        <w:t xml:space="preserve"> </w:t>
+      </w:r>
+      <w:r>
+        <w:rPr>
+          <w:sz w:val="24"/>
+          <w:szCs w:val="24"/>
+          <w:lang w:val="en-US" w:bidi="he-IL"/>
+        </w:rPr>
+        <w:t>jobs</w:t>
+      </w:r>
+      <w:r>
+        <w:rPr>
+          <w:sz w:val="24"/>
+          <w:szCs w:val="24"/>
+          <w:rtl/>
+          <w:lang w:val="en-US" w:bidi="he-IL"/>
+        </w:rPr>
+        <w:t xml:space="preserve"> הקיימ</w:t>
+      </w:r>
+      <w:r>
+        <w:rPr>
+          <w:rFonts w:hint="cs"/>
+          <w:sz w:val="24"/>
+          <w:szCs w:val="24"/>
+          <w:rtl/>
+          <w:lang w:val="en-US" w:bidi="he-IL"/>
+        </w:rPr>
+        <w:t xml:space="preserve">ים </w:t>
+      </w:r>
+      <w:r>
+        <w:rPr>
+          <w:sz w:val="24"/>
+          <w:szCs w:val="24"/>
+          <w:rtl/>
+          <w:lang w:val="en-US" w:bidi="he-IL"/>
+        </w:rPr>
+        <w:t xml:space="preserve">באמצעות </w:t>
+      </w:r>
+      <w:r>
+        <w:rPr>
+          <w:rFonts w:hint="cs"/>
+          <w:sz w:val="24"/>
+          <w:szCs w:val="24"/>
+          <w:rtl/>
+          <w:lang w:val="en-US" w:bidi="he-IL"/>
+        </w:rPr>
+        <w:t xml:space="preserve">מתודה שנוסיף ל </w:t>
+      </w:r>
+      <w:proofErr w:type="spellStart"/>
+      <w:r>
+        <w:rPr>
+          <w:sz w:val="24"/>
+          <w:szCs w:val="24"/>
+          <w:lang w:val="en-US" w:bidi="he-IL"/>
+        </w:rPr>
+        <w:t>ItemFactory</w:t>
+      </w:r>
+      <w:proofErr w:type="spellEnd"/>
+      <w:r>
+        <w:rPr>
+          <w:rFonts w:hint="cs"/>
+          <w:sz w:val="24"/>
+          <w:szCs w:val="24"/>
+          <w:rtl/>
+          <w:lang w:val="en-US" w:bidi="he-IL"/>
+        </w:rPr>
+        <w:t xml:space="preserve"> שתגריל </w:t>
+      </w:r>
+      <w:r>
+        <w:rPr>
+          <w:sz w:val="24"/>
+          <w:szCs w:val="24"/>
+          <w:lang w:val="en-US" w:bidi="he-IL"/>
+        </w:rPr>
+        <w:t xml:space="preserve">job </w:t>
+      </w:r>
+      <w:r>
+        <w:rPr>
+          <w:rFonts w:hint="cs"/>
+          <w:sz w:val="24"/>
+          <w:szCs w:val="24"/>
+          <w:rtl/>
+          <w:lang w:val="en-US" w:bidi="he-IL"/>
+        </w:rPr>
+        <w:t xml:space="preserve"> </w:t>
+      </w:r>
+      <w:r>
+        <w:rPr>
+          <w:rFonts w:hint="cs"/>
+          <w:sz w:val="24"/>
+          <w:szCs w:val="24"/>
+          <w:rtl/>
+          <w:lang w:val="en-US" w:bidi="he-IL"/>
+        </w:rPr>
+        <w:t xml:space="preserve">מבין הרשימה של הקיימים. </w:t>
+      </w:r>
+      <w:r>
+        <w:rPr>
+          <w:rFonts w:hint="cs"/>
+          <w:sz w:val="24"/>
+          <w:szCs w:val="24"/>
+          <w:rtl/>
+          <w:lang w:val="en-US" w:bidi="he-IL"/>
+        </w:rPr>
+        <w:t xml:space="preserve">ואז בעזרת ה </w:t>
+      </w:r>
+      <w:r>
+        <w:rPr>
+          <w:sz w:val="24"/>
+          <w:szCs w:val="24"/>
+          <w:lang w:val="en-US" w:bidi="he-IL"/>
+        </w:rPr>
+        <w:t>setter</w:t>
+      </w:r>
+      <w:r>
+        <w:rPr>
+          <w:rFonts w:hint="cs"/>
+          <w:sz w:val="24"/>
+          <w:szCs w:val="24"/>
+          <w:rtl/>
+          <w:lang w:val="en-US" w:bidi="he-IL"/>
+        </w:rPr>
+        <w:t xml:space="preserve"> במחלקה </w:t>
+      </w:r>
+      <w:r>
         <w:rPr>
           <w:rStyle w:val="PageNumber"/>
-          <w:rtl/>
-          <w:lang w:val="en-US" w:bidi="he-IL"/>
-        </w:rPr>
-      </w:pPr>
-    </w:p>
-    <w:p>
-      <w:pPr>
-        <w:bidi/>
+          <w:lang w:val="en-US"/>
+        </w:rPr>
+        <w:t>player</w:t>
+      </w:r>
+      <w:r>
         <w:rPr>
           <w:rStyle w:val="PageNumber"/>
-          <w:lang w:val="en-US" w:bidi="he-IL"/>
-        </w:rPr>
-      </w:pPr>
-      <w:r>
-        <w:rPr>
-          <w:rStyle w:val="PageNumber"/>
-          <w:lang w:val="en-US" w:bidi="he-IL"/>
-        </w:rPr>
-        <w:t>GIT LOGGGGGGGGGGGGGGGGGGGGGGGGGGGGGGGGGGGGGGGGGGGGGGG</w:t>
-      </w:r>
-    </w:p>
-    <w:p>
-      <w:pPr>
-        <w:bidi/>
-        <w:rPr>
-          <w:sz w:val="24"/>
-          <w:szCs w:val="24"/>
-          <w:rtl/>
-          <w:lang w:val="en-US" w:bidi="he-IL"/>
-        </w:rPr>
-      </w:pPr>
-      <w:r>
-        <w:rPr>
-          <w:rStyle w:val="PageNumber"/>
-          <w:rFonts w:hint="cs"/>
-          <w:rtl/>
-          <w:lang w:val="en-US" w:bidi="he-IL"/>
-        </w:rPr>
-        <w:t>!!!!!!!!!!!!!!!!!!!!!!!</w:t>
-      </w:r>
-      <w:r>
-        <w:rPr>
-          <w:rStyle w:val="Heading1Char"/>
-          <w:rFonts w:hint="cs"/>
-          <w:rtl/>
-          <w:lang w:val="en-US" w:bidi="he-IL"/>
-        </w:rPr>
-        <w:t xml:space="preserve"> </w:t>
-      </w:r>
-      <w:r>
-        <w:rPr>
-          <w:rStyle w:val="PageNumber"/>
-          <w:rFonts w:hint="cs"/>
-          <w:rtl/>
-          <w:lang w:val="en-US" w:bidi="he-IL"/>
-        </w:rPr>
-        <w:t>!!!!!!!!!!!!!!!!!!!!!!!</w:t>
-      </w:r>
-    </w:p>
-    <w:p>
-      <w:pPr>
-        <w:bidi/>
-        <w:rPr>
-          <w:sz w:val="24"/>
-          <w:szCs w:val="24"/>
-          <w:rtl/>
-          <w:lang w:val="en-US" w:bidi="he-IL"/>
-        </w:rPr>
-      </w:pPr>
-      <w:r>
-        <w:rPr>
-          <w:rStyle w:val="PageNumber"/>
-          <w:rFonts w:hint="cs"/>
-          <w:rtl/>
-          <w:lang w:val="en-US" w:bidi="he-IL"/>
-        </w:rPr>
-        <w:t>!!!!!!!!!!!!!!!!!!!!!!!</w:t>
-      </w:r>
-    </w:p>
-    <w:p>
-      <w:pPr>
-        <w:bidi/>
-        <w:rPr>
-          <w:sz w:val="24"/>
-          <w:szCs w:val="24"/>
-          <w:rtl/>
-          <w:lang w:val="en-US" w:bidi="he-IL"/>
-        </w:rPr>
-      </w:pPr>
-      <w:r>
-        <w:rPr>
-          <w:rStyle w:val="PageNumber"/>
-          <w:rFonts w:hint="cs"/>
-          <w:rtl/>
-          <w:lang w:val="en-US" w:bidi="he-IL"/>
-        </w:rPr>
-        <w:t>!!!!!!!!!!!!!!!!!!!!!!!</w:t>
-      </w:r>
-    </w:p>
-    <w:p>
-      <w:pPr>
-        <w:bidi/>
-        <w:rPr>
-          <w:sz w:val="24"/>
-          <w:szCs w:val="24"/>
-          <w:rtl/>
-          <w:lang w:val="en-US" w:bidi="he-IL"/>
-        </w:rPr>
-      </w:pPr>
-      <w:r>
-        <w:rPr>
-          <w:rStyle w:val="PageNumber"/>
-          <w:rFonts w:hint="cs"/>
-          <w:rtl/>
-          <w:lang w:val="en-US" w:bidi="he-IL"/>
-        </w:rPr>
-        <w:t>!!!!!!!!!!!!!!!!!!!!!!!</w:t>
-      </w:r>
-    </w:p>
-    <w:p>
-      <w:pPr>
-        <w:bidi/>
-        <w:rPr>
-          <w:sz w:val="24"/>
-          <w:szCs w:val="24"/>
-          <w:rtl/>
-          <w:lang w:val="en-US" w:bidi="he-IL"/>
-        </w:rPr>
-      </w:pPr>
-      <w:r>
-        <w:rPr>
-          <w:rStyle w:val="PageNumber"/>
-          <w:rFonts w:hint="cs"/>
-          <w:rtl/>
-          <w:lang w:val="en-US" w:bidi="he-IL"/>
-        </w:rPr>
-        <w:t>!!!!!!!!!!!!!!!!!!!!!!!</w:t>
-      </w:r>
-    </w:p>
-    <w:p>
-      <w:pPr>
-        <w:bidi/>
-        <w:rPr>
-          <w:sz w:val="24"/>
-          <w:szCs w:val="24"/>
-          <w:rtl/>
-          <w:lang w:val="en-US" w:bidi="he-IL"/>
-        </w:rPr>
-      </w:pPr>
-      <w:r>
-        <w:rPr>
-          <w:rStyle w:val="PageNumber"/>
-          <w:rFonts w:hint="cs"/>
-          <w:rtl/>
-          <w:lang w:val="en-US" w:bidi="he-IL"/>
-        </w:rPr>
-        <w:t>!!!!!!!!!!!!!!!!!!!!!!!</w:t>
-      </w:r>
-    </w:p>
-    <w:p>
-      <w:pPr>
-        <w:bidi/>
-        <w:rPr>
-          <w:sz w:val="24"/>
-          <w:szCs w:val="24"/>
-          <w:rtl/>
-          <w:lang w:val="en-US" w:bidi="he-IL"/>
-        </w:rPr>
-      </w:pPr>
-      <w:r>
-        <w:rPr>
-          <w:rStyle w:val="PageNumber"/>
-          <w:rFonts w:hint="cs"/>
-          <w:rtl/>
-          <w:lang w:val="en-US" w:bidi="he-IL"/>
-        </w:rPr>
-        <w:t>!!!!!!!!!!!!!!!!!!!!!!!</w:t>
-      </w:r>
-    </w:p>
-    <w:p>
-      <w:pPr>
-        <w:bidi/>
-        <w:rPr>
-          <w:sz w:val="24"/>
-          <w:szCs w:val="24"/>
-          <w:rtl/>
-          <w:lang w:val="en-US" w:bidi="he-IL"/>
-        </w:rPr>
-      </w:pPr>
-      <w:r>
-        <w:rPr>
-          <w:rStyle w:val="PageNumber"/>
-          <w:rFonts w:hint="cs"/>
-          <w:rtl/>
-          <w:lang w:val="en-US" w:bidi="he-IL"/>
-        </w:rPr>
-        <w:t>!!!!!!!!!!!!!!!!!!!!!!!</w:t>
+          <w:rFonts w:hint="cs"/>
+          <w:rtl/>
+          <w:lang w:val="en-US" w:bidi="he-IL"/>
+        </w:rPr>
+        <w:t xml:space="preserve"> נשנה את עבודתו כנדרש.</w:t>
       </w:r>
     </w:p>
     <w:p>

</xml_diff>